<commit_message>
updated task 2 doc
</commit_message>
<xml_diff>
--- a/data/C960 Task 2 Molina.docx
+++ b/data/C960 Task 2 Molina.docx
@@ -95,7 +95,13 @@
     <w:p>
       <w:r>
         <w:tab/>
-        <w:t xml:space="preserve">The funding requirements will be $7000 for the initial upfront cost to cover the compensation for the chosen ML engineer. The ongoing costs for maintenance and upkeep of the infrastructure that the program runs on will be $2000 a year. </w:t>
+        <w:t>The funding requirements will be $</w:t>
+      </w:r>
+      <w:r>
+        <w:t xml:space="preserve">15,000 </w:t>
+      </w:r>
+      <w:r>
+        <w:t xml:space="preserve">for the initial upfront cost to cover the compensation for the chosen ML engineer. The ongoing costs for maintenance and upkeep of the infrastructure that the program runs on will be $2000 a year. </w:t>
       </w:r>
     </w:p>
     <w:p>
@@ -305,11 +311,9 @@
       <w:r>
         <w:t xml:space="preserve">Feature </w:t>
       </w:r>
-      <w:proofErr w:type="gramStart"/>
-      <w:r>
-        <w:t>an</w:t>
-      </w:r>
-      <w:proofErr w:type="gramEnd"/>
+      <w:r>
+        <w:t>a</w:t>
+      </w:r>
       <w:r>
         <w:t xml:space="preserve"> </w:t>
       </w:r>
@@ -361,7 +365,13 @@
         <w:t>Historical Player Data</w:t>
       </w:r>
       <w:r>
-        <w:t>: Stats from past games, including shooting percentages, rebounds, assists, and points.</w:t>
+        <w:t>: Stats from past games, including shooting percentages, rebounds, assists, points</w:t>
+      </w:r>
+      <w:r>
+        <w:t>, blocks, steals, etc</w:t>
+      </w:r>
+      <w:r>
+        <w:t>.</w:t>
       </w:r>
       <w:r>
         <w:t xml:space="preserve"> In addition, the expected average of the players points will be added alongside the data so that the learning algorithm can have even more insight into why the player beat or missed their average</w:t>
@@ -436,7 +446,13 @@
         <w:t>Hypothesis</w:t>
       </w:r>
       <w:r>
-        <w:t>: Advanced features and machine learning will improve prediction accuracy over traditional methods.</w:t>
+        <w:t>: Advanced features and machine learning will improve prediction accuracy over traditional methods</w:t>
+      </w:r>
+      <w:r>
+        <w:t xml:space="preserve"> like simple averages</w:t>
+      </w:r>
+      <w:r>
+        <w:t xml:space="preserve"> and fan sentiment. </w:t>
       </w:r>
     </w:p>
     <w:p/>
@@ -561,7 +577,10 @@
         <w:t>: $</w:t>
       </w:r>
       <w:r>
-        <w:t>7,000</w:t>
+        <w:t>15</w:t>
+      </w:r>
+      <w:r>
+        <w:t>,000</w:t>
       </w:r>
       <w:r>
         <w:t xml:space="preserve"> for development.</w:t>
@@ -768,6 +787,1175 @@
     <w:p>
       <w:r>
         <w:t>We look forward to working with SNC Inc. to develop this innovative data product and enhance our analytical capabilities.</w:t>
+      </w:r>
+    </w:p>
+    <w:p/>
+    <w:p>
+      <w:pPr>
+        <w:pStyle w:val="Title"/>
+        <w:rPr>
+          <w:sz w:val="48"/>
+          <w:szCs w:val="48"/>
+        </w:rPr>
+      </w:pPr>
+      <w:r>
+        <w:rPr>
+          <w:sz w:val="48"/>
+          <w:szCs w:val="48"/>
+        </w:rPr>
+        <w:t>Executive Summary for IT Professionals</w:t>
+      </w:r>
+    </w:p>
+    <w:p/>
+    <w:p>
+      <w:pPr>
+        <w:rPr>
+          <w:b/>
+          <w:bCs/>
+        </w:rPr>
+      </w:pPr>
+      <w:r>
+        <w:rPr>
+          <w:b/>
+          <w:bCs/>
+        </w:rPr>
+        <w:t>Decision Support Problem or Opportunity</w:t>
+      </w:r>
+    </w:p>
+    <w:p>
+      <w:r>
+        <w:t>Sports News Company (SNC Inc.) aims to enhance its analytical capabilities by developing a machine-learning-based data product that predicts basketball players' future performance. This product will address the need for advanced statistical analysis, enabling more accurate and insightful predictions</w:t>
+      </w:r>
+      <w:r>
+        <w:t xml:space="preserve"> and enhancing</w:t>
+      </w:r>
+      <w:r>
+        <w:t xml:space="preserve"> customer engagement.</w:t>
+      </w:r>
+    </w:p>
+    <w:p>
+      <w:pPr>
+        <w:rPr>
+          <w:b/>
+          <w:bCs/>
+        </w:rPr>
+      </w:pPr>
+      <w:r>
+        <w:rPr>
+          <w:b/>
+          <w:bCs/>
+        </w:rPr>
+        <w:t>Description of the Customers and Their Needs</w:t>
+      </w:r>
+    </w:p>
+    <w:p>
+      <w:r>
+        <w:t>The primary customers for this data product are sports analysts, team managers, and dedicated sports fans. These customers require detailed and accurate player performance predictions to make informed decisions, improve game strategies, and provide engaging content for their audience. This product fulfills their needs by offering precise insights derived from historical data.</w:t>
+      </w:r>
+    </w:p>
+    <w:p>
+      <w:pPr>
+        <w:rPr>
+          <w:b/>
+          <w:bCs/>
+        </w:rPr>
+      </w:pPr>
+      <w:r>
+        <w:rPr>
+          <w:b/>
+          <w:bCs/>
+        </w:rPr>
+        <w:t>Existing Gaps in Data Products</w:t>
+      </w:r>
+    </w:p>
+    <w:p>
+      <w:r>
+        <w:t>Currently, SNC Inc. lacks the advanced analytical tools required to provide deep insights into player performance. The existing system focuses on basic statistics and does not leverage machine learning for predictive analysis. This gap limits the ability to offer detailed predictions and strategic recommendations, which the proposed data product aims to address.</w:t>
+      </w:r>
+    </w:p>
+    <w:p>
+      <w:pPr>
+        <w:rPr>
+          <w:b/>
+          <w:bCs/>
+        </w:rPr>
+      </w:pPr>
+      <w:r>
+        <w:rPr>
+          <w:b/>
+          <w:bCs/>
+        </w:rPr>
+        <w:t>Data Available and Required</w:t>
+      </w:r>
+    </w:p>
+    <w:p>
+      <w:pPr>
+        <w:numPr>
+          <w:ilvl w:val="0"/>
+          <w:numId w:val="9"/>
+        </w:numPr>
+      </w:pPr>
+      <w:r>
+        <w:rPr>
+          <w:b/>
+          <w:bCs/>
+        </w:rPr>
+        <w:t>Available Data</w:t>
+      </w:r>
+      <w:r>
+        <w:t>: Historical player performance statistics, including points, assists, rebounds, minutes played, shooting percentages, and game details (home/away).</w:t>
+      </w:r>
+    </w:p>
+    <w:p>
+      <w:pPr>
+        <w:numPr>
+          <w:ilvl w:val="0"/>
+          <w:numId w:val="9"/>
+        </w:numPr>
+      </w:pPr>
+      <w:r>
+        <w:rPr>
+          <w:b/>
+          <w:bCs/>
+        </w:rPr>
+        <w:t>Required Data</w:t>
+      </w:r>
+      <w:r>
+        <w:t xml:space="preserve">: Additional external factors such as </w:t>
+      </w:r>
+      <w:r>
+        <w:t>estimated averages and</w:t>
+      </w:r>
+      <w:r>
+        <w:t xml:space="preserve"> player injuries to enhance predictive accuracy.</w:t>
+      </w:r>
+      <w:r>
+        <w:t xml:space="preserve"> This can be gathered from public facing sources. </w:t>
+      </w:r>
+    </w:p>
+    <w:p>
+      <w:pPr>
+        <w:rPr>
+          <w:b/>
+          <w:bCs/>
+        </w:rPr>
+      </w:pPr>
+      <w:r>
+        <w:rPr>
+          <w:b/>
+          <w:bCs/>
+        </w:rPr>
+        <w:t>Methodology for Data Product Design and Development</w:t>
+      </w:r>
+    </w:p>
+    <w:p>
+      <w:pPr>
+        <w:numPr>
+          <w:ilvl w:val="0"/>
+          <w:numId w:val="10"/>
+        </w:numPr>
+      </w:pPr>
+      <w:r>
+        <w:rPr>
+          <w:b/>
+          <w:bCs/>
+        </w:rPr>
+        <w:t>Data Collection and Preprocessing</w:t>
+      </w:r>
+      <w:r>
+        <w:t>: Gather and clean historical and external data to ensure accuracy and completeness.</w:t>
+      </w:r>
+      <w:r>
+        <w:t xml:space="preserve"> The actual main data will be pulled from a </w:t>
+      </w:r>
+      <w:hyperlink r:id="rId5" w:history="1">
+        <w:r>
+          <w:rPr>
+            <w:rStyle w:val="Hyperlink"/>
+          </w:rPr>
+          <w:t>r</w:t>
+        </w:r>
+        <w:r>
+          <w:rPr>
+            <w:rStyle w:val="Hyperlink"/>
+          </w:rPr>
+          <w:t>e</w:t>
+        </w:r>
+        <w:r>
+          <w:rPr>
+            <w:rStyle w:val="Hyperlink"/>
+          </w:rPr>
+          <w:t>p</w:t>
+        </w:r>
+        <w:r>
+          <w:rPr>
+            <w:rStyle w:val="Hyperlink"/>
+          </w:rPr>
+          <w:t>utab</w:t>
+        </w:r>
+        <w:r>
+          <w:rPr>
+            <w:rStyle w:val="Hyperlink"/>
+          </w:rPr>
+          <w:t>l</w:t>
+        </w:r>
+        <w:r>
+          <w:rPr>
+            <w:rStyle w:val="Hyperlink"/>
+          </w:rPr>
+          <w:t>e stats website</w:t>
+        </w:r>
+      </w:hyperlink>
+      <w:r>
+        <w:t>, which will definitely require cleanup as some of the columns are extraneous (like game number, age in days, etc.)</w:t>
+      </w:r>
+    </w:p>
+    <w:p>
+      <w:pPr>
+        <w:numPr>
+          <w:ilvl w:val="0"/>
+          <w:numId w:val="10"/>
+        </w:numPr>
+      </w:pPr>
+      <w:r>
+        <w:rPr>
+          <w:b/>
+          <w:bCs/>
+        </w:rPr>
+        <w:t>Feature Engineering</w:t>
+      </w:r>
+      <w:r>
+        <w:t>: Create new features that capture important patterns and relationships in the data.</w:t>
+      </w:r>
+      <w:r>
+        <w:t xml:space="preserve"> Some of the chosen ones include the points to rebounds + assists </w:t>
+      </w:r>
+      <w:r>
+        <w:lastRenderedPageBreak/>
+        <w:t>ratio and 2-point field goal to 3-point field goal ratio</w:t>
+      </w:r>
+      <w:r>
+        <w:t xml:space="preserve">. These data fields provide crucial insight as the model will attempt to classify the data using all of the fields. Coupling home/away status, the team played against, and these additional ratios (typically not present on traditional sports statistics sites) our model will provide a cutting-edge estimate of a player’s performance. </w:t>
+      </w:r>
+    </w:p>
+    <w:p>
+      <w:pPr>
+        <w:numPr>
+          <w:ilvl w:val="0"/>
+          <w:numId w:val="10"/>
+        </w:numPr>
+      </w:pPr>
+      <w:r>
+        <w:rPr>
+          <w:b/>
+          <w:bCs/>
+        </w:rPr>
+        <w:t>Model Development</w:t>
+      </w:r>
+      <w:r>
+        <w:t xml:space="preserve">: Train and validate </w:t>
+      </w:r>
+      <w:r>
+        <w:t>the chosen</w:t>
+      </w:r>
+      <w:r>
+        <w:t xml:space="preserve"> machine learning model to identify the best-performing </w:t>
+      </w:r>
+      <w:r>
+        <w:t>features</w:t>
+      </w:r>
+      <w:r>
+        <w:t>.</w:t>
+      </w:r>
+      <w:r>
+        <w:t xml:space="preserve"> As mentioned previously, the model development will consist of building the model in python utilizing Scikit-learn, and feature engineering by choosing specific fields that will provide the model additional insight into classifying data.</w:t>
+      </w:r>
+    </w:p>
+    <w:p>
+      <w:pPr>
+        <w:numPr>
+          <w:ilvl w:val="0"/>
+          <w:numId w:val="10"/>
+        </w:numPr>
+      </w:pPr>
+      <w:r>
+        <w:rPr>
+          <w:b/>
+          <w:bCs/>
+        </w:rPr>
+        <w:t>Implementation</w:t>
+      </w:r>
+      <w:r>
+        <w:t>: Develop a user-friendly application to present the predictions and insights.</w:t>
+      </w:r>
+      <w:r>
+        <w:t xml:space="preserve"> As of now, the plan is to have the interface be primarily command line, with popout windows for the various graphs generated by matplotlib.</w:t>
+      </w:r>
+    </w:p>
+    <w:p>
+      <w:pPr>
+        <w:numPr>
+          <w:ilvl w:val="0"/>
+          <w:numId w:val="10"/>
+        </w:numPr>
+      </w:pPr>
+      <w:r>
+        <w:rPr>
+          <w:b/>
+          <w:bCs/>
+        </w:rPr>
+        <w:t>Data Validation and Testing</w:t>
+      </w:r>
+      <w:r>
+        <w:t>: Continuously evaluate model performance and make necessary adjustments.</w:t>
+      </w:r>
+      <w:r>
+        <w:t xml:space="preserve"> </w:t>
+      </w:r>
+      <w:r>
+        <w:t>The model may need to be tweaked to increase accuracy or prevent errors.</w:t>
+      </w:r>
+    </w:p>
+    <w:p>
+      <w:pPr>
+        <w:rPr>
+          <w:b/>
+          <w:bCs/>
+        </w:rPr>
+      </w:pPr>
+      <w:r>
+        <w:rPr>
+          <w:b/>
+          <w:bCs/>
+        </w:rPr>
+        <w:t>Deliverables</w:t>
+      </w:r>
+    </w:p>
+    <w:p>
+      <w:pPr>
+        <w:numPr>
+          <w:ilvl w:val="0"/>
+          <w:numId w:val="11"/>
+        </w:numPr>
+      </w:pPr>
+      <w:r>
+        <w:rPr>
+          <w:b/>
+          <w:bCs/>
+        </w:rPr>
+        <w:t>Data Collection and Preprocessing Scripts</w:t>
+      </w:r>
+      <w:r>
+        <w:t xml:space="preserve">: </w:t>
+      </w:r>
+      <w:r>
+        <w:t>Tools to gather and clean data will be developed. These tools will encompass manual collection methods, such as gathering and collating data from various sources that cannot be easily or quickly scripted. The data will be extracted from the referenced website and saved into a .csv file, which the program will subsequently read. Additionally, methods will be developed within the program to preprocess this pre-formatted data, ensuring it is accurately loaded into the tables. This will include steps to clean the data, handle missing values, and format it appropriately for analysis, ensuring a seamless integration into the data pipeline.</w:t>
+      </w:r>
+    </w:p>
+    <w:p>
+      <w:pPr>
+        <w:numPr>
+          <w:ilvl w:val="0"/>
+          <w:numId w:val="11"/>
+        </w:numPr>
+      </w:pPr>
+      <w:r>
+        <w:rPr>
+          <w:b/>
+          <w:bCs/>
+        </w:rPr>
+        <w:t>Feature Engineering Documentation</w:t>
+      </w:r>
+      <w:r>
+        <w:t>: Detailed explanation of the features used.</w:t>
+      </w:r>
+      <w:r>
+        <w:t xml:space="preserve"> The features will provide the model with additional insight so that it can better classify data. For example, say a basketball player tends to go over his average much more often when he attempts more 3 pointers vs 2-point field goals. The model will pick up on this metric due to the engineer specifically adding it in, along with many other features that can factor into the model’s accuracy. All features will have their purpose and design fully documented so that stakeholders can better grasp why they are being used and in what manner. </w:t>
+      </w:r>
+    </w:p>
+    <w:p>
+      <w:pPr>
+        <w:numPr>
+          <w:ilvl w:val="0"/>
+          <w:numId w:val="11"/>
+        </w:numPr>
+      </w:pPr>
+      <w:r>
+        <w:rPr>
+          <w:b/>
+          <w:bCs/>
+        </w:rPr>
+        <w:t>Trained Machine Learning Model</w:t>
+      </w:r>
+      <w:r>
+        <w:t>: The predictive model with performance metrics.</w:t>
+      </w:r>
+      <w:r>
+        <w:t xml:space="preserve"> Classification reports that include accuracy scores and a confusion matrix will help the data engineer better understand and tune the model for accuracy. </w:t>
+      </w:r>
+    </w:p>
+    <w:p>
+      <w:pPr>
+        <w:numPr>
+          <w:ilvl w:val="0"/>
+          <w:numId w:val="11"/>
+        </w:numPr>
+      </w:pPr>
+      <w:r>
+        <w:rPr>
+          <w:b/>
+          <w:bCs/>
+        </w:rPr>
+        <w:t>User Interface Design</w:t>
+      </w:r>
+      <w:r>
+        <w:t>: A</w:t>
+      </w:r>
+      <w:r>
+        <w:t xml:space="preserve">n interface </w:t>
+      </w:r>
+      <w:r>
+        <w:t>for displaying predictions and insights.</w:t>
+      </w:r>
+      <w:r>
+        <w:t xml:space="preserve"> The developer will provide a simple command line interface. </w:t>
+      </w:r>
+    </w:p>
+    <w:p>
+      <w:pPr>
+        <w:numPr>
+          <w:ilvl w:val="0"/>
+          <w:numId w:val="11"/>
+        </w:numPr>
+      </w:pPr>
+      <w:r>
+        <w:rPr>
+          <w:b/>
+          <w:bCs/>
+        </w:rPr>
+        <w:t>Final Report</w:t>
+      </w:r>
+      <w:r>
+        <w:t>: Comprehensive documentation of the project, including methodology, results, and future recommendations.</w:t>
+      </w:r>
+    </w:p>
+    <w:p/>
+    <w:p>
+      <w:pPr>
+        <w:rPr>
+          <w:b/>
+          <w:bCs/>
+        </w:rPr>
+      </w:pPr>
+      <w:r>
+        <w:rPr>
+          <w:b/>
+          <w:bCs/>
+        </w:rPr>
+        <w:lastRenderedPageBreak/>
+        <w:t>Implementation Plan and Anticipated Outcomes</w:t>
+      </w:r>
+    </w:p>
+    <w:p>
+      <w:pPr>
+        <w:numPr>
+          <w:ilvl w:val="0"/>
+          <w:numId w:val="12"/>
+        </w:numPr>
+      </w:pPr>
+      <w:r>
+        <w:rPr>
+          <w:b/>
+          <w:bCs/>
+        </w:rPr>
+        <w:t>Phase 1: Data Collection and Preprocessing</w:t>
+      </w:r>
+      <w:r>
+        <w:t xml:space="preserve"> (</w:t>
+      </w:r>
+      <w:r>
+        <w:t>3 days/24 working hours</w:t>
+      </w:r>
+      <w:r>
+        <w:t>)</w:t>
+      </w:r>
+    </w:p>
+    <w:p>
+      <w:pPr>
+        <w:numPr>
+          <w:ilvl w:val="1"/>
+          <w:numId w:val="12"/>
+        </w:numPr>
+      </w:pPr>
+      <w:r>
+        <w:rPr>
+          <w:b/>
+          <w:bCs/>
+        </w:rPr>
+        <w:t>Outcome</w:t>
+      </w:r>
+      <w:r>
+        <w:t>: Clean and structured dataset ready for analysis.</w:t>
+      </w:r>
+    </w:p>
+    <w:p>
+      <w:pPr>
+        <w:numPr>
+          <w:ilvl w:val="0"/>
+          <w:numId w:val="12"/>
+        </w:numPr>
+      </w:pPr>
+      <w:r>
+        <w:rPr>
+          <w:b/>
+          <w:bCs/>
+        </w:rPr>
+        <w:t>Phase 2: Feature Engineering and Model Development</w:t>
+      </w:r>
+      <w:r>
+        <w:t xml:space="preserve"> (</w:t>
+      </w:r>
+      <w:r>
+        <w:t>10 days/80 working hours</w:t>
+      </w:r>
+      <w:r>
+        <w:t>)</w:t>
+      </w:r>
+    </w:p>
+    <w:p>
+      <w:pPr>
+        <w:numPr>
+          <w:ilvl w:val="1"/>
+          <w:numId w:val="12"/>
+        </w:numPr>
+      </w:pPr>
+      <w:r>
+        <w:rPr>
+          <w:b/>
+          <w:bCs/>
+        </w:rPr>
+        <w:t>Outcome</w:t>
+      </w:r>
+      <w:r>
+        <w:t>: A trained machine learning model with high predictive accuracy.</w:t>
+      </w:r>
+    </w:p>
+    <w:p>
+      <w:pPr>
+        <w:numPr>
+          <w:ilvl w:val="0"/>
+          <w:numId w:val="12"/>
+        </w:numPr>
+      </w:pPr>
+      <w:r>
+        <w:rPr>
+          <w:b/>
+          <w:bCs/>
+        </w:rPr>
+        <w:t>Phase 3: Implementation and Integration</w:t>
+      </w:r>
+      <w:r>
+        <w:t xml:space="preserve"> (</w:t>
+      </w:r>
+      <w:r>
+        <w:t>2 days/16 working hours</w:t>
+      </w:r>
+      <w:r>
+        <w:t>)</w:t>
+      </w:r>
+    </w:p>
+    <w:p>
+      <w:pPr>
+        <w:numPr>
+          <w:ilvl w:val="1"/>
+          <w:numId w:val="12"/>
+        </w:numPr>
+      </w:pPr>
+      <w:r>
+        <w:rPr>
+          <w:b/>
+          <w:bCs/>
+        </w:rPr>
+        <w:t>Outcome</w:t>
+      </w:r>
+      <w:r>
+        <w:t xml:space="preserve">: A functional </w:t>
+      </w:r>
+      <w:r>
+        <w:t>interface</w:t>
+      </w:r>
+      <w:r>
+        <w:t xml:space="preserve"> for end-users.</w:t>
+      </w:r>
+    </w:p>
+    <w:p>
+      <w:pPr>
+        <w:numPr>
+          <w:ilvl w:val="0"/>
+          <w:numId w:val="12"/>
+        </w:numPr>
+      </w:pPr>
+      <w:r>
+        <w:rPr>
+          <w:b/>
+          <w:bCs/>
+        </w:rPr>
+        <w:t>Phase 4: Testing and Validation</w:t>
+      </w:r>
+      <w:r>
+        <w:t xml:space="preserve"> (</w:t>
+      </w:r>
+      <w:r>
+        <w:t>1 day</w:t>
+      </w:r>
+      <w:r>
+        <w:t>/8 working hours</w:t>
+      </w:r>
+      <w:r>
+        <w:t>)</w:t>
+      </w:r>
+    </w:p>
+    <w:p>
+      <w:pPr>
+        <w:numPr>
+          <w:ilvl w:val="1"/>
+          <w:numId w:val="12"/>
+        </w:numPr>
+      </w:pPr>
+      <w:r>
+        <w:rPr>
+          <w:b/>
+          <w:bCs/>
+        </w:rPr>
+        <w:t>Outcome</w:t>
+      </w:r>
+      <w:r>
+        <w:t>: Verified and validated data product ready for deployment.</w:t>
+      </w:r>
+    </w:p>
+    <w:p>
+      <w:pPr>
+        <w:rPr>
+          <w:b/>
+          <w:bCs/>
+        </w:rPr>
+      </w:pPr>
+      <w:r>
+        <w:rPr>
+          <w:b/>
+          <w:bCs/>
+        </w:rPr>
+        <w:t>Validation and Verification Methods</w:t>
+      </w:r>
+    </w:p>
+    <w:p>
+      <w:pPr>
+        <w:numPr>
+          <w:ilvl w:val="0"/>
+          <w:numId w:val="13"/>
+        </w:numPr>
+      </w:pPr>
+      <w:r>
+        <w:rPr>
+          <w:b/>
+          <w:bCs/>
+        </w:rPr>
+        <w:t>Cross-Validation</w:t>
+      </w:r>
+      <w:r>
+        <w:t>: Ensure model accuracy and robustness through cross-validation techniques.</w:t>
+      </w:r>
+    </w:p>
+    <w:p>
+      <w:pPr>
+        <w:numPr>
+          <w:ilvl w:val="0"/>
+          <w:numId w:val="13"/>
+        </w:numPr>
+      </w:pPr>
+      <w:r>
+        <w:rPr>
+          <w:b/>
+          <w:bCs/>
+        </w:rPr>
+        <w:t>Back-Testing</w:t>
+      </w:r>
+      <w:r>
+        <w:t>: Evaluate model performance using historical data to simulate real-world scenarios.</w:t>
+      </w:r>
+    </w:p>
+    <w:p>
+      <w:pPr>
+        <w:numPr>
+          <w:ilvl w:val="0"/>
+          <w:numId w:val="13"/>
+        </w:numPr>
+      </w:pPr>
+      <w:r>
+        <w:rPr>
+          <w:b/>
+          <w:bCs/>
+        </w:rPr>
+        <w:t>User Testing</w:t>
+      </w:r>
+      <w:r>
+        <w:t>: Gather feedback from end-users to ensure the product meets their needs and expectations.</w:t>
+      </w:r>
+    </w:p>
+    <w:p>
+      <w:pPr>
+        <w:rPr>
+          <w:b/>
+          <w:bCs/>
+        </w:rPr>
+      </w:pPr>
+      <w:r>
+        <w:rPr>
+          <w:b/>
+          <w:bCs/>
+        </w:rPr>
+        <w:t>Programming Environments, Costs, and Human Resources</w:t>
+      </w:r>
+    </w:p>
+    <w:p>
+      <w:pPr>
+        <w:numPr>
+          <w:ilvl w:val="0"/>
+          <w:numId w:val="14"/>
+        </w:numPr>
+      </w:pPr>
+      <w:r>
+        <w:rPr>
+          <w:b/>
+          <w:bCs/>
+        </w:rPr>
+        <w:t>Programming Environments</w:t>
+      </w:r>
+      <w:r>
+        <w:t>: Python (with libraries such as pandas, scikit-learn, and matplotlib)</w:t>
+      </w:r>
+      <w:r>
+        <w:t xml:space="preserve"> </w:t>
+      </w:r>
+      <w:r>
+        <w:t>and VS Code.</w:t>
+      </w:r>
+    </w:p>
+    <w:p>
+      <w:pPr>
+        <w:numPr>
+          <w:ilvl w:val="0"/>
+          <w:numId w:val="14"/>
+        </w:numPr>
+      </w:pPr>
+      <w:r>
+        <w:rPr>
+          <w:b/>
+          <w:bCs/>
+        </w:rPr>
+        <w:t>Costs</w:t>
+      </w:r>
+      <w:r>
+        <w:t>: Initial development cost of $</w:t>
+      </w:r>
+      <w:r>
+        <w:t>15,000</w:t>
+      </w:r>
+      <w:r>
+        <w:t>, annual maintenance cost of $2,</w:t>
+      </w:r>
+      <w:r>
+        <w:t>000</w:t>
+      </w:r>
+      <w:r>
+        <w:t>.</w:t>
+      </w:r>
+    </w:p>
+    <w:p>
+      <w:pPr>
+        <w:numPr>
+          <w:ilvl w:val="0"/>
+          <w:numId w:val="14"/>
+        </w:numPr>
+      </w:pPr>
+      <w:r>
+        <w:rPr>
+          <w:b/>
+          <w:bCs/>
+        </w:rPr>
+        <w:t>Human Resources</w:t>
+      </w:r>
+      <w:r>
+        <w:t>:</w:t>
+      </w:r>
+    </w:p>
+    <w:p>
+      <w:pPr>
+        <w:numPr>
+          <w:ilvl w:val="1"/>
+          <w:numId w:val="14"/>
+        </w:numPr>
+      </w:pPr>
+      <w:r>
+        <w:t>Data Scientist (1): Responsible for data collection, preprocessing, and model development.</w:t>
+      </w:r>
+    </w:p>
+    <w:p>
+      <w:pPr>
+        <w:numPr>
+          <w:ilvl w:val="1"/>
+          <w:numId w:val="14"/>
+        </w:numPr>
+      </w:pPr>
+      <w:r>
+        <w:t xml:space="preserve">Software Developer (1): Responsible for </w:t>
+      </w:r>
+      <w:r>
+        <w:t>interface</w:t>
+      </w:r>
+      <w:r>
+        <w:t xml:space="preserve"> development and integration</w:t>
+      </w:r>
+      <w:r>
+        <w:t xml:space="preserve"> with model</w:t>
+      </w:r>
+      <w:r>
+        <w:t>.</w:t>
+      </w:r>
+    </w:p>
+    <w:p>
+      <w:pPr>
+        <w:numPr>
+          <w:ilvl w:val="1"/>
+          <w:numId w:val="14"/>
+        </w:numPr>
+      </w:pPr>
+      <w:r>
+        <w:t>Project Manager (1): Responsible for overseeing the project timeline and deliverables.</w:t>
+      </w:r>
+    </w:p>
+    <w:p>
+      <w:pPr>
+        <w:rPr>
+          <w:b/>
+          <w:bCs/>
+        </w:rPr>
+      </w:pPr>
+      <w:r>
+        <w:rPr>
+          <w:b/>
+          <w:bCs/>
+        </w:rPr>
+        <w:t>Projected Timeline and Milestones</w:t>
+      </w:r>
+    </w:p>
+    <w:p>
+      <w:pPr>
+        <w:numPr>
+          <w:ilvl w:val="0"/>
+          <w:numId w:val="15"/>
+        </w:numPr>
+      </w:pPr>
+      <w:r>
+        <w:rPr>
+          <w:b/>
+          <w:bCs/>
+        </w:rPr>
+        <w:t>Milestone 1: Data Collection and Preprocessing</w:t>
+      </w:r>
+      <w:r>
+        <w:t xml:space="preserve"> (Start: 05/</w:t>
+      </w:r>
+      <w:r>
+        <w:t>27</w:t>
+      </w:r>
+      <w:r>
+        <w:t>/2024, End: 05/</w:t>
+      </w:r>
+      <w:r>
+        <w:t>28</w:t>
+      </w:r>
+      <w:r>
+        <w:t xml:space="preserve">/2024, Duration: </w:t>
+      </w:r>
+      <w:r>
+        <w:t>3</w:t>
+      </w:r>
+      <w:r>
+        <w:t xml:space="preserve"> </w:t>
+      </w:r>
+      <w:r>
+        <w:t>business days</w:t>
+      </w:r>
+      <w:r>
+        <w:t>)</w:t>
+      </w:r>
+    </w:p>
+    <w:p>
+      <w:pPr>
+        <w:numPr>
+          <w:ilvl w:val="1"/>
+          <w:numId w:val="15"/>
+        </w:numPr>
+      </w:pPr>
+      <w:r>
+        <w:rPr>
+          <w:b/>
+          <w:bCs/>
+        </w:rPr>
+        <w:t>Dependencies</w:t>
+      </w:r>
+      <w:r>
+        <w:t>: None</w:t>
+      </w:r>
+    </w:p>
+    <w:p>
+      <w:pPr>
+        <w:numPr>
+          <w:ilvl w:val="1"/>
+          <w:numId w:val="15"/>
+        </w:numPr>
+      </w:pPr>
+      <w:r>
+        <w:rPr>
+          <w:b/>
+          <w:bCs/>
+        </w:rPr>
+        <w:t>Resources</w:t>
+      </w:r>
+      <w:r>
+        <w:t>: Data Scientist</w:t>
+      </w:r>
+    </w:p>
+    <w:p>
+      <w:pPr>
+        <w:numPr>
+          <w:ilvl w:val="0"/>
+          <w:numId w:val="15"/>
+        </w:numPr>
+      </w:pPr>
+      <w:r>
+        <w:rPr>
+          <w:b/>
+          <w:bCs/>
+        </w:rPr>
+        <w:lastRenderedPageBreak/>
+        <w:t>Milestone 2: Feature Engineering and Model Development</w:t>
+      </w:r>
+      <w:r>
+        <w:t xml:space="preserve"> (Start: 05/</w:t>
+      </w:r>
+      <w:r>
+        <w:t>29</w:t>
+      </w:r>
+      <w:r>
+        <w:t>/2024, End: 06/1</w:t>
+      </w:r>
+      <w:r>
+        <w:t>1</w:t>
+      </w:r>
+      <w:r>
+        <w:t xml:space="preserve">/2024, Duration: </w:t>
+      </w:r>
+      <w:r>
+        <w:t>10</w:t>
+      </w:r>
+      <w:r>
+        <w:t xml:space="preserve"> </w:t>
+      </w:r>
+      <w:r>
+        <w:t>business days</w:t>
+      </w:r>
+      <w:r>
+        <w:t>)</w:t>
+      </w:r>
+    </w:p>
+    <w:p>
+      <w:pPr>
+        <w:numPr>
+          <w:ilvl w:val="1"/>
+          <w:numId w:val="15"/>
+        </w:numPr>
+      </w:pPr>
+      <w:r>
+        <w:rPr>
+          <w:b/>
+          <w:bCs/>
+        </w:rPr>
+        <w:t>Dependencies</w:t>
+      </w:r>
+      <w:r>
+        <w:t>: Completion of Milestone 1</w:t>
+      </w:r>
+      <w:r>
+        <w:t xml:space="preserve">, dataset normalized </w:t>
+      </w:r>
+    </w:p>
+    <w:p>
+      <w:pPr>
+        <w:numPr>
+          <w:ilvl w:val="1"/>
+          <w:numId w:val="15"/>
+        </w:numPr>
+      </w:pPr>
+      <w:r>
+        <w:rPr>
+          <w:b/>
+          <w:bCs/>
+        </w:rPr>
+        <w:t>Resources</w:t>
+      </w:r>
+      <w:r>
+        <w:t>: Data Scientist</w:t>
+      </w:r>
+    </w:p>
+    <w:p>
+      <w:pPr>
+        <w:numPr>
+          <w:ilvl w:val="0"/>
+          <w:numId w:val="15"/>
+        </w:numPr>
+      </w:pPr>
+      <w:r>
+        <w:rPr>
+          <w:b/>
+          <w:bCs/>
+        </w:rPr>
+        <w:t>Milestone 3: Implementation and Integration</w:t>
+      </w:r>
+      <w:r>
+        <w:t xml:space="preserve"> (Start: 06/12/2024, End: </w:t>
+      </w:r>
+      <w:r>
+        <w:t>06/14</w:t>
+      </w:r>
+      <w:r>
+        <w:t xml:space="preserve">/2024, Duration: </w:t>
+      </w:r>
+      <w:r>
+        <w:t>2 business days</w:t>
+      </w:r>
+      <w:r>
+        <w:t>)</w:t>
+      </w:r>
+    </w:p>
+    <w:p>
+      <w:pPr>
+        <w:numPr>
+          <w:ilvl w:val="1"/>
+          <w:numId w:val="15"/>
+        </w:numPr>
+      </w:pPr>
+      <w:r>
+        <w:rPr>
+          <w:b/>
+          <w:bCs/>
+        </w:rPr>
+        <w:t>Dependencies</w:t>
+      </w:r>
+      <w:r>
+        <w:t>: Completion of Milestone 2</w:t>
+      </w:r>
+      <w:r>
+        <w:t>, model completed</w:t>
+      </w:r>
+    </w:p>
+    <w:p>
+      <w:pPr>
+        <w:numPr>
+          <w:ilvl w:val="1"/>
+          <w:numId w:val="15"/>
+        </w:numPr>
+      </w:pPr>
+      <w:r>
+        <w:rPr>
+          <w:b/>
+          <w:bCs/>
+        </w:rPr>
+        <w:t>Resources</w:t>
+      </w:r>
+      <w:r>
+        <w:t>: Software Developer, Project Manager</w:t>
+      </w:r>
+    </w:p>
+    <w:p>
+      <w:pPr>
+        <w:numPr>
+          <w:ilvl w:val="0"/>
+          <w:numId w:val="15"/>
+        </w:numPr>
+      </w:pPr>
+      <w:r>
+        <w:rPr>
+          <w:b/>
+          <w:bCs/>
+        </w:rPr>
+        <w:t>Milestone 4: Testing and Validation</w:t>
+      </w:r>
+      <w:r>
+        <w:t xml:space="preserve"> (Start: </w:t>
+      </w:r>
+      <w:r>
+        <w:t>06/15/2024</w:t>
+      </w:r>
+      <w:r>
+        <w:t xml:space="preserve">, End: </w:t>
+      </w:r>
+      <w:r>
+        <w:t>06/15</w:t>
+      </w:r>
+      <w:r>
+        <w:t xml:space="preserve">/2024, Duration: </w:t>
+      </w:r>
+      <w:r>
+        <w:t>1 day</w:t>
+      </w:r>
+      <w:r>
+        <w:t>)</w:t>
+      </w:r>
+    </w:p>
+    <w:p>
+      <w:pPr>
+        <w:numPr>
+          <w:ilvl w:val="1"/>
+          <w:numId w:val="15"/>
+        </w:numPr>
+      </w:pPr>
+      <w:r>
+        <w:rPr>
+          <w:b/>
+          <w:bCs/>
+        </w:rPr>
+        <w:t>Dependencies</w:t>
+      </w:r>
+      <w:r>
+        <w:t>: Completion of Milestone 3</w:t>
+      </w:r>
+      <w:r>
+        <w:t>, interface created</w:t>
+      </w:r>
+    </w:p>
+    <w:p>
+      <w:pPr>
+        <w:numPr>
+          <w:ilvl w:val="1"/>
+          <w:numId w:val="15"/>
+        </w:numPr>
+      </w:pPr>
+      <w:r>
+        <w:rPr>
+          <w:b/>
+          <w:bCs/>
+        </w:rPr>
+        <w:t>Resources</w:t>
+      </w:r>
+      <w:r>
+        <w:t>: Data Scientist, Software Developer, Project Manager</w:t>
+      </w:r>
+    </w:p>
+    <w:p>
+      <w:r>
+        <w:t>By adhering to this structured plan, Molina Software Solutions will deliver a high-quality data product that enhances SNC Inc.'s analytical capabilities and meets the needs of its customers effectively.</w:t>
       </w:r>
     </w:p>
     <w:p/>
@@ -784,6 +1972,155 @@
 <file path=word/numbering.xml><?xml version="1.0" encoding="utf-8"?>
 <w:numbering xmlns:wpc="http://schemas.microsoft.com/office/word/2010/wordprocessingCanvas" xmlns:cx="http://schemas.microsoft.com/office/drawing/2014/chartex" xmlns:cx1="http://schemas.microsoft.com/office/drawing/2015/9/8/chartex" xmlns:cx2="http://schemas.microsoft.com/office/drawing/2015/10/21/chartex" xmlns:cx3="http://schemas.microsoft.com/office/drawing/2016/5/9/chartex" xmlns:cx4="http://schemas.microsoft.com/office/drawing/2016/5/10/chartex" xmlns:cx5="http://schemas.microsoft.com/office/drawing/2016/5/11/chartex" xmlns:cx6="http://schemas.microsoft.com/office/drawing/2016/5/12/chartex" xmlns:cx7="http://schemas.microsoft.com/office/drawing/2016/5/13/chartex" xmlns:cx8="http://schemas.microsoft.com/office/drawing/2016/5/14/chartex" xmlns:mc="http://schemas.openxmlformats.org/markup-compatibility/2006" xmlns:aink="http://schemas.microsoft.com/office/drawing/2016/ink" xmlns:am3d="http://schemas.microsoft.com/office/drawing/2017/model3d" xmlns:o="urn:schemas-microsoft-com:office:office" xmlns:oel="http://schemas.microsoft.com/office/2019/extlst" xmlns:r="http://schemas.openxmlformats.org/officeDocument/2006/relationships" xmlns:m="http://schemas.openxmlformats.org/officeDocument/2006/math" xmlns:v="urn:schemas-microsoft-com:vml" xmlns:wp14="http://schemas.microsoft.com/office/word/2010/wordprocessingDrawing" xmlns:wp="http://schemas.openxmlformats.org/drawingml/2006/wordprocessingDrawing" xmlns:w10="urn:schemas-microsoft-com:office:word" xmlns:w="http://schemas.openxmlformats.org/wordprocessingml/2006/main" xmlns:w14="http://schemas.microsoft.com/office/word/2010/wordml" xmlns:w15="http://schemas.microsoft.com/office/word/2012/wordml" xmlns:w16cex="http://schemas.microsoft.com/office/word/2018/wordml/cex" xmlns:w16cid="http://schemas.microsoft.com/office/word/2016/wordml/cid" xmlns:w16="http://schemas.microsoft.com/office/word/2018/wordml" xmlns:w16du="http://schemas.microsoft.com/office/word/2023/wordml/word16du" xmlns:w16sdtdh="http://schemas.microsoft.com/office/word/2020/wordml/sdtdatahash" xmlns:w16se="http://schemas.microsoft.com/office/word/2015/wordml/symex" xmlns:wpg="http://schemas.microsoft.com/office/word/2010/wordprocessingGroup" xmlns:wpi="http://schemas.microsoft.com/office/word/2010/wordprocessingInk" xmlns:wne="http://schemas.microsoft.com/office/word/2006/wordml" xmlns:wps="http://schemas.microsoft.com/office/word/2010/wordprocessingShape" mc:Ignorable="w14 w15 w16se w16cid w16 w16cex w16sdtdh w16du wp14">
   <w:abstractNum w:abstractNumId="0" w15:restartNumberingAfterBreak="0">
+    <w:nsid w:val="00F96C28"/>
+    <w:multiLevelType w:val="multilevel"/>
+    <w:tmpl w:val="36CC92D2"/>
+    <w:lvl w:ilvl="0">
+      <w:start w:val="1"/>
+      <w:numFmt w:val="bullet"/>
+      <w:lvlText w:val=""/>
+      <w:lvlJc w:val="left"/>
+      <w:pPr>
+        <w:tabs>
+          <w:tab w:val="num" w:pos="720"/>
+        </w:tabs>
+        <w:ind w:left="720" w:hanging="360"/>
+      </w:pPr>
+      <w:rPr>
+        <w:rFonts w:ascii="Symbol" w:hAnsi="Symbol" w:hint="default"/>
+        <w:sz w:val="20"/>
+      </w:rPr>
+    </w:lvl>
+    <w:lvl w:ilvl="1">
+      <w:start w:val="1"/>
+      <w:numFmt w:val="bullet"/>
+      <w:lvlText w:val=""/>
+      <w:lvlJc w:val="left"/>
+      <w:pPr>
+        <w:tabs>
+          <w:tab w:val="num" w:pos="1440"/>
+        </w:tabs>
+        <w:ind w:left="1440" w:hanging="360"/>
+      </w:pPr>
+      <w:rPr>
+        <w:rFonts w:ascii="Symbol" w:hAnsi="Symbol" w:hint="default"/>
+        <w:sz w:val="20"/>
+      </w:rPr>
+    </w:lvl>
+    <w:lvl w:ilvl="2" w:tentative="1">
+      <w:start w:val="1"/>
+      <w:numFmt w:val="bullet"/>
+      <w:lvlText w:val=""/>
+      <w:lvlJc w:val="left"/>
+      <w:pPr>
+        <w:tabs>
+          <w:tab w:val="num" w:pos="2160"/>
+        </w:tabs>
+        <w:ind w:left="2160" w:hanging="360"/>
+      </w:pPr>
+      <w:rPr>
+        <w:rFonts w:ascii="Symbol" w:hAnsi="Symbol" w:hint="default"/>
+        <w:sz w:val="20"/>
+      </w:rPr>
+    </w:lvl>
+    <w:lvl w:ilvl="3" w:tentative="1">
+      <w:start w:val="1"/>
+      <w:numFmt w:val="bullet"/>
+      <w:lvlText w:val=""/>
+      <w:lvlJc w:val="left"/>
+      <w:pPr>
+        <w:tabs>
+          <w:tab w:val="num" w:pos="2880"/>
+        </w:tabs>
+        <w:ind w:left="2880" w:hanging="360"/>
+      </w:pPr>
+      <w:rPr>
+        <w:rFonts w:ascii="Symbol" w:hAnsi="Symbol" w:hint="default"/>
+        <w:sz w:val="20"/>
+      </w:rPr>
+    </w:lvl>
+    <w:lvl w:ilvl="4" w:tentative="1">
+      <w:start w:val="1"/>
+      <w:numFmt w:val="bullet"/>
+      <w:lvlText w:val=""/>
+      <w:lvlJc w:val="left"/>
+      <w:pPr>
+        <w:tabs>
+          <w:tab w:val="num" w:pos="3600"/>
+        </w:tabs>
+        <w:ind w:left="3600" w:hanging="360"/>
+      </w:pPr>
+      <w:rPr>
+        <w:rFonts w:ascii="Symbol" w:hAnsi="Symbol" w:hint="default"/>
+        <w:sz w:val="20"/>
+      </w:rPr>
+    </w:lvl>
+    <w:lvl w:ilvl="5" w:tentative="1">
+      <w:start w:val="1"/>
+      <w:numFmt w:val="bullet"/>
+      <w:lvlText w:val=""/>
+      <w:lvlJc w:val="left"/>
+      <w:pPr>
+        <w:tabs>
+          <w:tab w:val="num" w:pos="4320"/>
+        </w:tabs>
+        <w:ind w:left="4320" w:hanging="360"/>
+      </w:pPr>
+      <w:rPr>
+        <w:rFonts w:ascii="Symbol" w:hAnsi="Symbol" w:hint="default"/>
+        <w:sz w:val="20"/>
+      </w:rPr>
+    </w:lvl>
+    <w:lvl w:ilvl="6" w:tentative="1">
+      <w:start w:val="1"/>
+      <w:numFmt w:val="bullet"/>
+      <w:lvlText w:val=""/>
+      <w:lvlJc w:val="left"/>
+      <w:pPr>
+        <w:tabs>
+          <w:tab w:val="num" w:pos="5040"/>
+        </w:tabs>
+        <w:ind w:left="5040" w:hanging="360"/>
+      </w:pPr>
+      <w:rPr>
+        <w:rFonts w:ascii="Symbol" w:hAnsi="Symbol" w:hint="default"/>
+        <w:sz w:val="20"/>
+      </w:rPr>
+    </w:lvl>
+    <w:lvl w:ilvl="7" w:tentative="1">
+      <w:start w:val="1"/>
+      <w:numFmt w:val="bullet"/>
+      <w:lvlText w:val=""/>
+      <w:lvlJc w:val="left"/>
+      <w:pPr>
+        <w:tabs>
+          <w:tab w:val="num" w:pos="5760"/>
+        </w:tabs>
+        <w:ind w:left="5760" w:hanging="360"/>
+      </w:pPr>
+      <w:rPr>
+        <w:rFonts w:ascii="Symbol" w:hAnsi="Symbol" w:hint="default"/>
+        <w:sz w:val="20"/>
+      </w:rPr>
+    </w:lvl>
+    <w:lvl w:ilvl="8" w:tentative="1">
+      <w:start w:val="1"/>
+      <w:numFmt w:val="bullet"/>
+      <w:lvlText w:val=""/>
+      <w:lvlJc w:val="left"/>
+      <w:pPr>
+        <w:tabs>
+          <w:tab w:val="num" w:pos="6480"/>
+        </w:tabs>
+        <w:ind w:left="6480" w:hanging="360"/>
+      </w:pPr>
+      <w:rPr>
+        <w:rFonts w:ascii="Symbol" w:hAnsi="Symbol" w:hint="default"/>
+        <w:sz w:val="20"/>
+      </w:rPr>
+    </w:lvl>
+  </w:abstractNum>
+  <w:abstractNum w:abstractNumId="1" w15:restartNumberingAfterBreak="0">
     <w:nsid w:val="12FA4626"/>
     <w:multiLevelType w:val="multilevel"/>
     <w:tmpl w:val="C128CBDC"/>
@@ -932,7 +2269,156 @@
       </w:rPr>
     </w:lvl>
   </w:abstractNum>
-  <w:abstractNum w:abstractNumId="1" w15:restartNumberingAfterBreak="0">
+  <w:abstractNum w:abstractNumId="2" w15:restartNumberingAfterBreak="0">
+    <w:nsid w:val="1BEC677F"/>
+    <w:multiLevelType w:val="multilevel"/>
+    <w:tmpl w:val="5BCABEC0"/>
+    <w:lvl w:ilvl="0">
+      <w:start w:val="1"/>
+      <w:numFmt w:val="bullet"/>
+      <w:lvlText w:val=""/>
+      <w:lvlJc w:val="left"/>
+      <w:pPr>
+        <w:tabs>
+          <w:tab w:val="num" w:pos="720"/>
+        </w:tabs>
+        <w:ind w:left="720" w:hanging="360"/>
+      </w:pPr>
+      <w:rPr>
+        <w:rFonts w:ascii="Symbol" w:hAnsi="Symbol" w:hint="default"/>
+        <w:sz w:val="20"/>
+      </w:rPr>
+    </w:lvl>
+    <w:lvl w:ilvl="1">
+      <w:start w:val="1"/>
+      <w:numFmt w:val="bullet"/>
+      <w:lvlText w:val=""/>
+      <w:lvlJc w:val="left"/>
+      <w:pPr>
+        <w:tabs>
+          <w:tab w:val="num" w:pos="1440"/>
+        </w:tabs>
+        <w:ind w:left="1440" w:hanging="360"/>
+      </w:pPr>
+      <w:rPr>
+        <w:rFonts w:ascii="Symbol" w:hAnsi="Symbol" w:hint="default"/>
+        <w:sz w:val="20"/>
+      </w:rPr>
+    </w:lvl>
+    <w:lvl w:ilvl="2" w:tentative="1">
+      <w:start w:val="1"/>
+      <w:numFmt w:val="bullet"/>
+      <w:lvlText w:val=""/>
+      <w:lvlJc w:val="left"/>
+      <w:pPr>
+        <w:tabs>
+          <w:tab w:val="num" w:pos="2160"/>
+        </w:tabs>
+        <w:ind w:left="2160" w:hanging="360"/>
+      </w:pPr>
+      <w:rPr>
+        <w:rFonts w:ascii="Symbol" w:hAnsi="Symbol" w:hint="default"/>
+        <w:sz w:val="20"/>
+      </w:rPr>
+    </w:lvl>
+    <w:lvl w:ilvl="3" w:tentative="1">
+      <w:start w:val="1"/>
+      <w:numFmt w:val="bullet"/>
+      <w:lvlText w:val=""/>
+      <w:lvlJc w:val="left"/>
+      <w:pPr>
+        <w:tabs>
+          <w:tab w:val="num" w:pos="2880"/>
+        </w:tabs>
+        <w:ind w:left="2880" w:hanging="360"/>
+      </w:pPr>
+      <w:rPr>
+        <w:rFonts w:ascii="Symbol" w:hAnsi="Symbol" w:hint="default"/>
+        <w:sz w:val="20"/>
+      </w:rPr>
+    </w:lvl>
+    <w:lvl w:ilvl="4" w:tentative="1">
+      <w:start w:val="1"/>
+      <w:numFmt w:val="bullet"/>
+      <w:lvlText w:val=""/>
+      <w:lvlJc w:val="left"/>
+      <w:pPr>
+        <w:tabs>
+          <w:tab w:val="num" w:pos="3600"/>
+        </w:tabs>
+        <w:ind w:left="3600" w:hanging="360"/>
+      </w:pPr>
+      <w:rPr>
+        <w:rFonts w:ascii="Symbol" w:hAnsi="Symbol" w:hint="default"/>
+        <w:sz w:val="20"/>
+      </w:rPr>
+    </w:lvl>
+    <w:lvl w:ilvl="5" w:tentative="1">
+      <w:start w:val="1"/>
+      <w:numFmt w:val="bullet"/>
+      <w:lvlText w:val=""/>
+      <w:lvlJc w:val="left"/>
+      <w:pPr>
+        <w:tabs>
+          <w:tab w:val="num" w:pos="4320"/>
+        </w:tabs>
+        <w:ind w:left="4320" w:hanging="360"/>
+      </w:pPr>
+      <w:rPr>
+        <w:rFonts w:ascii="Symbol" w:hAnsi="Symbol" w:hint="default"/>
+        <w:sz w:val="20"/>
+      </w:rPr>
+    </w:lvl>
+    <w:lvl w:ilvl="6" w:tentative="1">
+      <w:start w:val="1"/>
+      <w:numFmt w:val="bullet"/>
+      <w:lvlText w:val=""/>
+      <w:lvlJc w:val="left"/>
+      <w:pPr>
+        <w:tabs>
+          <w:tab w:val="num" w:pos="5040"/>
+        </w:tabs>
+        <w:ind w:left="5040" w:hanging="360"/>
+      </w:pPr>
+      <w:rPr>
+        <w:rFonts w:ascii="Symbol" w:hAnsi="Symbol" w:hint="default"/>
+        <w:sz w:val="20"/>
+      </w:rPr>
+    </w:lvl>
+    <w:lvl w:ilvl="7" w:tentative="1">
+      <w:start w:val="1"/>
+      <w:numFmt w:val="bullet"/>
+      <w:lvlText w:val=""/>
+      <w:lvlJc w:val="left"/>
+      <w:pPr>
+        <w:tabs>
+          <w:tab w:val="num" w:pos="5760"/>
+        </w:tabs>
+        <w:ind w:left="5760" w:hanging="360"/>
+      </w:pPr>
+      <w:rPr>
+        <w:rFonts w:ascii="Symbol" w:hAnsi="Symbol" w:hint="default"/>
+        <w:sz w:val="20"/>
+      </w:rPr>
+    </w:lvl>
+    <w:lvl w:ilvl="8" w:tentative="1">
+      <w:start w:val="1"/>
+      <w:numFmt w:val="bullet"/>
+      <w:lvlText w:val=""/>
+      <w:lvlJc w:val="left"/>
+      <w:pPr>
+        <w:tabs>
+          <w:tab w:val="num" w:pos="6480"/>
+        </w:tabs>
+        <w:ind w:left="6480" w:hanging="360"/>
+      </w:pPr>
+      <w:rPr>
+        <w:rFonts w:ascii="Symbol" w:hAnsi="Symbol" w:hint="default"/>
+        <w:sz w:val="20"/>
+      </w:rPr>
+    </w:lvl>
+  </w:abstractNum>
+  <w:abstractNum w:abstractNumId="3" w15:restartNumberingAfterBreak="0">
     <w:nsid w:val="258A5B76"/>
     <w:multiLevelType w:val="multilevel"/>
     <w:tmpl w:val="FC5E3C86"/>
@@ -1081,7 +2567,156 @@
       </w:rPr>
     </w:lvl>
   </w:abstractNum>
-  <w:abstractNum w:abstractNumId="2" w15:restartNumberingAfterBreak="0">
+  <w:abstractNum w:abstractNumId="4" w15:restartNumberingAfterBreak="0">
+    <w:nsid w:val="281F5665"/>
+    <w:multiLevelType w:val="multilevel"/>
+    <w:tmpl w:val="2C8EA63E"/>
+    <w:lvl w:ilvl="0">
+      <w:start w:val="1"/>
+      <w:numFmt w:val="bullet"/>
+      <w:lvlText w:val=""/>
+      <w:lvlJc w:val="left"/>
+      <w:pPr>
+        <w:tabs>
+          <w:tab w:val="num" w:pos="720"/>
+        </w:tabs>
+        <w:ind w:left="720" w:hanging="360"/>
+      </w:pPr>
+      <w:rPr>
+        <w:rFonts w:ascii="Symbol" w:hAnsi="Symbol" w:hint="default"/>
+        <w:sz w:val="20"/>
+      </w:rPr>
+    </w:lvl>
+    <w:lvl w:ilvl="1" w:tentative="1">
+      <w:start w:val="1"/>
+      <w:numFmt w:val="bullet"/>
+      <w:lvlText w:val=""/>
+      <w:lvlJc w:val="left"/>
+      <w:pPr>
+        <w:tabs>
+          <w:tab w:val="num" w:pos="1440"/>
+        </w:tabs>
+        <w:ind w:left="1440" w:hanging="360"/>
+      </w:pPr>
+      <w:rPr>
+        <w:rFonts w:ascii="Symbol" w:hAnsi="Symbol" w:hint="default"/>
+        <w:sz w:val="20"/>
+      </w:rPr>
+    </w:lvl>
+    <w:lvl w:ilvl="2" w:tentative="1">
+      <w:start w:val="1"/>
+      <w:numFmt w:val="bullet"/>
+      <w:lvlText w:val=""/>
+      <w:lvlJc w:val="left"/>
+      <w:pPr>
+        <w:tabs>
+          <w:tab w:val="num" w:pos="2160"/>
+        </w:tabs>
+        <w:ind w:left="2160" w:hanging="360"/>
+      </w:pPr>
+      <w:rPr>
+        <w:rFonts w:ascii="Symbol" w:hAnsi="Symbol" w:hint="default"/>
+        <w:sz w:val="20"/>
+      </w:rPr>
+    </w:lvl>
+    <w:lvl w:ilvl="3" w:tentative="1">
+      <w:start w:val="1"/>
+      <w:numFmt w:val="bullet"/>
+      <w:lvlText w:val=""/>
+      <w:lvlJc w:val="left"/>
+      <w:pPr>
+        <w:tabs>
+          <w:tab w:val="num" w:pos="2880"/>
+        </w:tabs>
+        <w:ind w:left="2880" w:hanging="360"/>
+      </w:pPr>
+      <w:rPr>
+        <w:rFonts w:ascii="Symbol" w:hAnsi="Symbol" w:hint="default"/>
+        <w:sz w:val="20"/>
+      </w:rPr>
+    </w:lvl>
+    <w:lvl w:ilvl="4" w:tentative="1">
+      <w:start w:val="1"/>
+      <w:numFmt w:val="bullet"/>
+      <w:lvlText w:val=""/>
+      <w:lvlJc w:val="left"/>
+      <w:pPr>
+        <w:tabs>
+          <w:tab w:val="num" w:pos="3600"/>
+        </w:tabs>
+        <w:ind w:left="3600" w:hanging="360"/>
+      </w:pPr>
+      <w:rPr>
+        <w:rFonts w:ascii="Symbol" w:hAnsi="Symbol" w:hint="default"/>
+        <w:sz w:val="20"/>
+      </w:rPr>
+    </w:lvl>
+    <w:lvl w:ilvl="5" w:tentative="1">
+      <w:start w:val="1"/>
+      <w:numFmt w:val="bullet"/>
+      <w:lvlText w:val=""/>
+      <w:lvlJc w:val="left"/>
+      <w:pPr>
+        <w:tabs>
+          <w:tab w:val="num" w:pos="4320"/>
+        </w:tabs>
+        <w:ind w:left="4320" w:hanging="360"/>
+      </w:pPr>
+      <w:rPr>
+        <w:rFonts w:ascii="Symbol" w:hAnsi="Symbol" w:hint="default"/>
+        <w:sz w:val="20"/>
+      </w:rPr>
+    </w:lvl>
+    <w:lvl w:ilvl="6" w:tentative="1">
+      <w:start w:val="1"/>
+      <w:numFmt w:val="bullet"/>
+      <w:lvlText w:val=""/>
+      <w:lvlJc w:val="left"/>
+      <w:pPr>
+        <w:tabs>
+          <w:tab w:val="num" w:pos="5040"/>
+        </w:tabs>
+        <w:ind w:left="5040" w:hanging="360"/>
+      </w:pPr>
+      <w:rPr>
+        <w:rFonts w:ascii="Symbol" w:hAnsi="Symbol" w:hint="default"/>
+        <w:sz w:val="20"/>
+      </w:rPr>
+    </w:lvl>
+    <w:lvl w:ilvl="7" w:tentative="1">
+      <w:start w:val="1"/>
+      <w:numFmt w:val="bullet"/>
+      <w:lvlText w:val=""/>
+      <w:lvlJc w:val="left"/>
+      <w:pPr>
+        <w:tabs>
+          <w:tab w:val="num" w:pos="5760"/>
+        </w:tabs>
+        <w:ind w:left="5760" w:hanging="360"/>
+      </w:pPr>
+      <w:rPr>
+        <w:rFonts w:ascii="Symbol" w:hAnsi="Symbol" w:hint="default"/>
+        <w:sz w:val="20"/>
+      </w:rPr>
+    </w:lvl>
+    <w:lvl w:ilvl="8" w:tentative="1">
+      <w:start w:val="1"/>
+      <w:numFmt w:val="bullet"/>
+      <w:lvlText w:val=""/>
+      <w:lvlJc w:val="left"/>
+      <w:pPr>
+        <w:tabs>
+          <w:tab w:val="num" w:pos="6480"/>
+        </w:tabs>
+        <w:ind w:left="6480" w:hanging="360"/>
+      </w:pPr>
+      <w:rPr>
+        <w:rFonts w:ascii="Symbol" w:hAnsi="Symbol" w:hint="default"/>
+        <w:sz w:val="20"/>
+      </w:rPr>
+    </w:lvl>
+  </w:abstractNum>
+  <w:abstractNum w:abstractNumId="5" w15:restartNumberingAfterBreak="0">
     <w:nsid w:val="2AE37169"/>
     <w:multiLevelType w:val="multilevel"/>
     <w:tmpl w:val="1CC65248"/>
@@ -1230,7 +2865,7 @@
       </w:rPr>
     </w:lvl>
   </w:abstractNum>
-  <w:abstractNum w:abstractNumId="3" w15:restartNumberingAfterBreak="0">
+  <w:abstractNum w:abstractNumId="6" w15:restartNumberingAfterBreak="0">
     <w:nsid w:val="46F85BEA"/>
     <w:multiLevelType w:val="multilevel"/>
     <w:tmpl w:val="C00E6E0A"/>
@@ -1379,7 +3014,7 @@
       </w:rPr>
     </w:lvl>
   </w:abstractNum>
-  <w:abstractNum w:abstractNumId="4" w15:restartNumberingAfterBreak="0">
+  <w:abstractNum w:abstractNumId="7" w15:restartNumberingAfterBreak="0">
     <w:nsid w:val="4B746B49"/>
     <w:multiLevelType w:val="multilevel"/>
     <w:tmpl w:val="35182B0A"/>
@@ -1528,7 +3163,7 @@
       </w:rPr>
     </w:lvl>
   </w:abstractNum>
-  <w:abstractNum w:abstractNumId="5" w15:restartNumberingAfterBreak="0">
+  <w:abstractNum w:abstractNumId="8" w15:restartNumberingAfterBreak="0">
     <w:nsid w:val="4BC46A18"/>
     <w:multiLevelType w:val="multilevel"/>
     <w:tmpl w:val="F4B465D8"/>
@@ -1677,7 +3312,7 @@
       </w:rPr>
     </w:lvl>
   </w:abstractNum>
-  <w:abstractNum w:abstractNumId="6" w15:restartNumberingAfterBreak="0">
+  <w:abstractNum w:abstractNumId="9" w15:restartNumberingAfterBreak="0">
     <w:nsid w:val="4F133F40"/>
     <w:multiLevelType w:val="multilevel"/>
     <w:tmpl w:val="598A8EDA"/>
@@ -1790,7 +3425,531 @@
       </w:pPr>
     </w:lvl>
   </w:abstractNum>
-  <w:abstractNum w:abstractNumId="7" w15:restartNumberingAfterBreak="0">
+  <w:abstractNum w:abstractNumId="10" w15:restartNumberingAfterBreak="0">
+    <w:nsid w:val="5C613220"/>
+    <w:multiLevelType w:val="multilevel"/>
+    <w:tmpl w:val="69766D42"/>
+    <w:lvl w:ilvl="0">
+      <w:start w:val="1"/>
+      <w:numFmt w:val="decimal"/>
+      <w:lvlText w:val="%1."/>
+      <w:lvlJc w:val="left"/>
+      <w:pPr>
+        <w:tabs>
+          <w:tab w:val="num" w:pos="720"/>
+        </w:tabs>
+        <w:ind w:left="720" w:hanging="360"/>
+      </w:pPr>
+    </w:lvl>
+    <w:lvl w:ilvl="1" w:tentative="1">
+      <w:start w:val="1"/>
+      <w:numFmt w:val="decimal"/>
+      <w:lvlText w:val="%2."/>
+      <w:lvlJc w:val="left"/>
+      <w:pPr>
+        <w:tabs>
+          <w:tab w:val="num" w:pos="1440"/>
+        </w:tabs>
+        <w:ind w:left="1440" w:hanging="360"/>
+      </w:pPr>
+    </w:lvl>
+    <w:lvl w:ilvl="2" w:tentative="1">
+      <w:start w:val="1"/>
+      <w:numFmt w:val="decimal"/>
+      <w:lvlText w:val="%3."/>
+      <w:lvlJc w:val="left"/>
+      <w:pPr>
+        <w:tabs>
+          <w:tab w:val="num" w:pos="2160"/>
+        </w:tabs>
+        <w:ind w:left="2160" w:hanging="360"/>
+      </w:pPr>
+    </w:lvl>
+    <w:lvl w:ilvl="3" w:tentative="1">
+      <w:start w:val="1"/>
+      <w:numFmt w:val="decimal"/>
+      <w:lvlText w:val="%4."/>
+      <w:lvlJc w:val="left"/>
+      <w:pPr>
+        <w:tabs>
+          <w:tab w:val="num" w:pos="2880"/>
+        </w:tabs>
+        <w:ind w:left="2880" w:hanging="360"/>
+      </w:pPr>
+    </w:lvl>
+    <w:lvl w:ilvl="4" w:tentative="1">
+      <w:start w:val="1"/>
+      <w:numFmt w:val="decimal"/>
+      <w:lvlText w:val="%5."/>
+      <w:lvlJc w:val="left"/>
+      <w:pPr>
+        <w:tabs>
+          <w:tab w:val="num" w:pos="3600"/>
+        </w:tabs>
+        <w:ind w:left="3600" w:hanging="360"/>
+      </w:pPr>
+    </w:lvl>
+    <w:lvl w:ilvl="5" w:tentative="1">
+      <w:start w:val="1"/>
+      <w:numFmt w:val="decimal"/>
+      <w:lvlText w:val="%6."/>
+      <w:lvlJc w:val="left"/>
+      <w:pPr>
+        <w:tabs>
+          <w:tab w:val="num" w:pos="4320"/>
+        </w:tabs>
+        <w:ind w:left="4320" w:hanging="360"/>
+      </w:pPr>
+    </w:lvl>
+    <w:lvl w:ilvl="6" w:tentative="1">
+      <w:start w:val="1"/>
+      <w:numFmt w:val="decimal"/>
+      <w:lvlText w:val="%7."/>
+      <w:lvlJc w:val="left"/>
+      <w:pPr>
+        <w:tabs>
+          <w:tab w:val="num" w:pos="5040"/>
+        </w:tabs>
+        <w:ind w:left="5040" w:hanging="360"/>
+      </w:pPr>
+    </w:lvl>
+    <w:lvl w:ilvl="7" w:tentative="1">
+      <w:start w:val="1"/>
+      <w:numFmt w:val="decimal"/>
+      <w:lvlText w:val="%8."/>
+      <w:lvlJc w:val="left"/>
+      <w:pPr>
+        <w:tabs>
+          <w:tab w:val="num" w:pos="5760"/>
+        </w:tabs>
+        <w:ind w:left="5760" w:hanging="360"/>
+      </w:pPr>
+    </w:lvl>
+    <w:lvl w:ilvl="8" w:tentative="1">
+      <w:start w:val="1"/>
+      <w:numFmt w:val="decimal"/>
+      <w:lvlText w:val="%9."/>
+      <w:lvlJc w:val="left"/>
+      <w:pPr>
+        <w:tabs>
+          <w:tab w:val="num" w:pos="6480"/>
+        </w:tabs>
+        <w:ind w:left="6480" w:hanging="360"/>
+      </w:pPr>
+    </w:lvl>
+  </w:abstractNum>
+  <w:abstractNum w:abstractNumId="11" w15:restartNumberingAfterBreak="0">
+    <w:nsid w:val="65AE0F4C"/>
+    <w:multiLevelType w:val="multilevel"/>
+    <w:tmpl w:val="1624C1DA"/>
+    <w:lvl w:ilvl="0">
+      <w:start w:val="1"/>
+      <w:numFmt w:val="decimal"/>
+      <w:lvlText w:val="%1."/>
+      <w:lvlJc w:val="left"/>
+      <w:pPr>
+        <w:tabs>
+          <w:tab w:val="num" w:pos="720"/>
+        </w:tabs>
+        <w:ind w:left="720" w:hanging="360"/>
+      </w:pPr>
+    </w:lvl>
+    <w:lvl w:ilvl="1" w:tentative="1">
+      <w:start w:val="1"/>
+      <w:numFmt w:val="decimal"/>
+      <w:lvlText w:val="%2."/>
+      <w:lvlJc w:val="left"/>
+      <w:pPr>
+        <w:tabs>
+          <w:tab w:val="num" w:pos="1440"/>
+        </w:tabs>
+        <w:ind w:left="1440" w:hanging="360"/>
+      </w:pPr>
+    </w:lvl>
+    <w:lvl w:ilvl="2" w:tentative="1">
+      <w:start w:val="1"/>
+      <w:numFmt w:val="decimal"/>
+      <w:lvlText w:val="%3."/>
+      <w:lvlJc w:val="left"/>
+      <w:pPr>
+        <w:tabs>
+          <w:tab w:val="num" w:pos="2160"/>
+        </w:tabs>
+        <w:ind w:left="2160" w:hanging="360"/>
+      </w:pPr>
+    </w:lvl>
+    <w:lvl w:ilvl="3" w:tentative="1">
+      <w:start w:val="1"/>
+      <w:numFmt w:val="decimal"/>
+      <w:lvlText w:val="%4."/>
+      <w:lvlJc w:val="left"/>
+      <w:pPr>
+        <w:tabs>
+          <w:tab w:val="num" w:pos="2880"/>
+        </w:tabs>
+        <w:ind w:left="2880" w:hanging="360"/>
+      </w:pPr>
+    </w:lvl>
+    <w:lvl w:ilvl="4" w:tentative="1">
+      <w:start w:val="1"/>
+      <w:numFmt w:val="decimal"/>
+      <w:lvlText w:val="%5."/>
+      <w:lvlJc w:val="left"/>
+      <w:pPr>
+        <w:tabs>
+          <w:tab w:val="num" w:pos="3600"/>
+        </w:tabs>
+        <w:ind w:left="3600" w:hanging="360"/>
+      </w:pPr>
+    </w:lvl>
+    <w:lvl w:ilvl="5" w:tentative="1">
+      <w:start w:val="1"/>
+      <w:numFmt w:val="decimal"/>
+      <w:lvlText w:val="%6."/>
+      <w:lvlJc w:val="left"/>
+      <w:pPr>
+        <w:tabs>
+          <w:tab w:val="num" w:pos="4320"/>
+        </w:tabs>
+        <w:ind w:left="4320" w:hanging="360"/>
+      </w:pPr>
+    </w:lvl>
+    <w:lvl w:ilvl="6" w:tentative="1">
+      <w:start w:val="1"/>
+      <w:numFmt w:val="decimal"/>
+      <w:lvlText w:val="%7."/>
+      <w:lvlJc w:val="left"/>
+      <w:pPr>
+        <w:tabs>
+          <w:tab w:val="num" w:pos="5040"/>
+        </w:tabs>
+        <w:ind w:left="5040" w:hanging="360"/>
+      </w:pPr>
+    </w:lvl>
+    <w:lvl w:ilvl="7" w:tentative="1">
+      <w:start w:val="1"/>
+      <w:numFmt w:val="decimal"/>
+      <w:lvlText w:val="%8."/>
+      <w:lvlJc w:val="left"/>
+      <w:pPr>
+        <w:tabs>
+          <w:tab w:val="num" w:pos="5760"/>
+        </w:tabs>
+        <w:ind w:left="5760" w:hanging="360"/>
+      </w:pPr>
+    </w:lvl>
+    <w:lvl w:ilvl="8" w:tentative="1">
+      <w:start w:val="1"/>
+      <w:numFmt w:val="decimal"/>
+      <w:lvlText w:val="%9."/>
+      <w:lvlJc w:val="left"/>
+      <w:pPr>
+        <w:tabs>
+          <w:tab w:val="num" w:pos="6480"/>
+        </w:tabs>
+        <w:ind w:left="6480" w:hanging="360"/>
+      </w:pPr>
+    </w:lvl>
+  </w:abstractNum>
+  <w:abstractNum w:abstractNumId="12" w15:restartNumberingAfterBreak="0">
+    <w:nsid w:val="721906FE"/>
+    <w:multiLevelType w:val="multilevel"/>
+    <w:tmpl w:val="01EC0954"/>
+    <w:lvl w:ilvl="0">
+      <w:start w:val="1"/>
+      <w:numFmt w:val="bullet"/>
+      <w:lvlText w:val=""/>
+      <w:lvlJc w:val="left"/>
+      <w:pPr>
+        <w:tabs>
+          <w:tab w:val="num" w:pos="720"/>
+        </w:tabs>
+        <w:ind w:left="720" w:hanging="360"/>
+      </w:pPr>
+      <w:rPr>
+        <w:rFonts w:ascii="Symbol" w:hAnsi="Symbol" w:hint="default"/>
+        <w:sz w:val="20"/>
+      </w:rPr>
+    </w:lvl>
+    <w:lvl w:ilvl="1" w:tentative="1">
+      <w:start w:val="1"/>
+      <w:numFmt w:val="bullet"/>
+      <w:lvlText w:val=""/>
+      <w:lvlJc w:val="left"/>
+      <w:pPr>
+        <w:tabs>
+          <w:tab w:val="num" w:pos="1440"/>
+        </w:tabs>
+        <w:ind w:left="1440" w:hanging="360"/>
+      </w:pPr>
+      <w:rPr>
+        <w:rFonts w:ascii="Symbol" w:hAnsi="Symbol" w:hint="default"/>
+        <w:sz w:val="20"/>
+      </w:rPr>
+    </w:lvl>
+    <w:lvl w:ilvl="2" w:tentative="1">
+      <w:start w:val="1"/>
+      <w:numFmt w:val="bullet"/>
+      <w:lvlText w:val=""/>
+      <w:lvlJc w:val="left"/>
+      <w:pPr>
+        <w:tabs>
+          <w:tab w:val="num" w:pos="2160"/>
+        </w:tabs>
+        <w:ind w:left="2160" w:hanging="360"/>
+      </w:pPr>
+      <w:rPr>
+        <w:rFonts w:ascii="Symbol" w:hAnsi="Symbol" w:hint="default"/>
+        <w:sz w:val="20"/>
+      </w:rPr>
+    </w:lvl>
+    <w:lvl w:ilvl="3" w:tentative="1">
+      <w:start w:val="1"/>
+      <w:numFmt w:val="bullet"/>
+      <w:lvlText w:val=""/>
+      <w:lvlJc w:val="left"/>
+      <w:pPr>
+        <w:tabs>
+          <w:tab w:val="num" w:pos="2880"/>
+        </w:tabs>
+        <w:ind w:left="2880" w:hanging="360"/>
+      </w:pPr>
+      <w:rPr>
+        <w:rFonts w:ascii="Symbol" w:hAnsi="Symbol" w:hint="default"/>
+        <w:sz w:val="20"/>
+      </w:rPr>
+    </w:lvl>
+    <w:lvl w:ilvl="4" w:tentative="1">
+      <w:start w:val="1"/>
+      <w:numFmt w:val="bullet"/>
+      <w:lvlText w:val=""/>
+      <w:lvlJc w:val="left"/>
+      <w:pPr>
+        <w:tabs>
+          <w:tab w:val="num" w:pos="3600"/>
+        </w:tabs>
+        <w:ind w:left="3600" w:hanging="360"/>
+      </w:pPr>
+      <w:rPr>
+        <w:rFonts w:ascii="Symbol" w:hAnsi="Symbol" w:hint="default"/>
+        <w:sz w:val="20"/>
+      </w:rPr>
+    </w:lvl>
+    <w:lvl w:ilvl="5" w:tentative="1">
+      <w:start w:val="1"/>
+      <w:numFmt w:val="bullet"/>
+      <w:lvlText w:val=""/>
+      <w:lvlJc w:val="left"/>
+      <w:pPr>
+        <w:tabs>
+          <w:tab w:val="num" w:pos="4320"/>
+        </w:tabs>
+        <w:ind w:left="4320" w:hanging="360"/>
+      </w:pPr>
+      <w:rPr>
+        <w:rFonts w:ascii="Symbol" w:hAnsi="Symbol" w:hint="default"/>
+        <w:sz w:val="20"/>
+      </w:rPr>
+    </w:lvl>
+    <w:lvl w:ilvl="6" w:tentative="1">
+      <w:start w:val="1"/>
+      <w:numFmt w:val="bullet"/>
+      <w:lvlText w:val=""/>
+      <w:lvlJc w:val="left"/>
+      <w:pPr>
+        <w:tabs>
+          <w:tab w:val="num" w:pos="5040"/>
+        </w:tabs>
+        <w:ind w:left="5040" w:hanging="360"/>
+      </w:pPr>
+      <w:rPr>
+        <w:rFonts w:ascii="Symbol" w:hAnsi="Symbol" w:hint="default"/>
+        <w:sz w:val="20"/>
+      </w:rPr>
+    </w:lvl>
+    <w:lvl w:ilvl="7" w:tentative="1">
+      <w:start w:val="1"/>
+      <w:numFmt w:val="bullet"/>
+      <w:lvlText w:val=""/>
+      <w:lvlJc w:val="left"/>
+      <w:pPr>
+        <w:tabs>
+          <w:tab w:val="num" w:pos="5760"/>
+        </w:tabs>
+        <w:ind w:left="5760" w:hanging="360"/>
+      </w:pPr>
+      <w:rPr>
+        <w:rFonts w:ascii="Symbol" w:hAnsi="Symbol" w:hint="default"/>
+        <w:sz w:val="20"/>
+      </w:rPr>
+    </w:lvl>
+    <w:lvl w:ilvl="8" w:tentative="1">
+      <w:start w:val="1"/>
+      <w:numFmt w:val="bullet"/>
+      <w:lvlText w:val=""/>
+      <w:lvlJc w:val="left"/>
+      <w:pPr>
+        <w:tabs>
+          <w:tab w:val="num" w:pos="6480"/>
+        </w:tabs>
+        <w:ind w:left="6480" w:hanging="360"/>
+      </w:pPr>
+      <w:rPr>
+        <w:rFonts w:ascii="Symbol" w:hAnsi="Symbol" w:hint="default"/>
+        <w:sz w:val="20"/>
+      </w:rPr>
+    </w:lvl>
+  </w:abstractNum>
+  <w:abstractNum w:abstractNumId="13" w15:restartNumberingAfterBreak="0">
+    <w:nsid w:val="79463EDA"/>
+    <w:multiLevelType w:val="multilevel"/>
+    <w:tmpl w:val="D368D732"/>
+    <w:lvl w:ilvl="0">
+      <w:start w:val="1"/>
+      <w:numFmt w:val="bullet"/>
+      <w:lvlText w:val=""/>
+      <w:lvlJc w:val="left"/>
+      <w:pPr>
+        <w:tabs>
+          <w:tab w:val="num" w:pos="720"/>
+        </w:tabs>
+        <w:ind w:left="720" w:hanging="360"/>
+      </w:pPr>
+      <w:rPr>
+        <w:rFonts w:ascii="Symbol" w:hAnsi="Symbol" w:hint="default"/>
+        <w:sz w:val="20"/>
+      </w:rPr>
+    </w:lvl>
+    <w:lvl w:ilvl="1">
+      <w:start w:val="1"/>
+      <w:numFmt w:val="bullet"/>
+      <w:lvlText w:val=""/>
+      <w:lvlJc w:val="left"/>
+      <w:pPr>
+        <w:tabs>
+          <w:tab w:val="num" w:pos="1440"/>
+        </w:tabs>
+        <w:ind w:left="1440" w:hanging="360"/>
+      </w:pPr>
+      <w:rPr>
+        <w:rFonts w:ascii="Symbol" w:hAnsi="Symbol" w:hint="default"/>
+        <w:sz w:val="20"/>
+      </w:rPr>
+    </w:lvl>
+    <w:lvl w:ilvl="2" w:tentative="1">
+      <w:start w:val="1"/>
+      <w:numFmt w:val="bullet"/>
+      <w:lvlText w:val=""/>
+      <w:lvlJc w:val="left"/>
+      <w:pPr>
+        <w:tabs>
+          <w:tab w:val="num" w:pos="2160"/>
+        </w:tabs>
+        <w:ind w:left="2160" w:hanging="360"/>
+      </w:pPr>
+      <w:rPr>
+        <w:rFonts w:ascii="Symbol" w:hAnsi="Symbol" w:hint="default"/>
+        <w:sz w:val="20"/>
+      </w:rPr>
+    </w:lvl>
+    <w:lvl w:ilvl="3" w:tentative="1">
+      <w:start w:val="1"/>
+      <w:numFmt w:val="bullet"/>
+      <w:lvlText w:val=""/>
+      <w:lvlJc w:val="left"/>
+      <w:pPr>
+        <w:tabs>
+          <w:tab w:val="num" w:pos="2880"/>
+        </w:tabs>
+        <w:ind w:left="2880" w:hanging="360"/>
+      </w:pPr>
+      <w:rPr>
+        <w:rFonts w:ascii="Symbol" w:hAnsi="Symbol" w:hint="default"/>
+        <w:sz w:val="20"/>
+      </w:rPr>
+    </w:lvl>
+    <w:lvl w:ilvl="4" w:tentative="1">
+      <w:start w:val="1"/>
+      <w:numFmt w:val="bullet"/>
+      <w:lvlText w:val=""/>
+      <w:lvlJc w:val="left"/>
+      <w:pPr>
+        <w:tabs>
+          <w:tab w:val="num" w:pos="3600"/>
+        </w:tabs>
+        <w:ind w:left="3600" w:hanging="360"/>
+      </w:pPr>
+      <w:rPr>
+        <w:rFonts w:ascii="Symbol" w:hAnsi="Symbol" w:hint="default"/>
+        <w:sz w:val="20"/>
+      </w:rPr>
+    </w:lvl>
+    <w:lvl w:ilvl="5" w:tentative="1">
+      <w:start w:val="1"/>
+      <w:numFmt w:val="bullet"/>
+      <w:lvlText w:val=""/>
+      <w:lvlJc w:val="left"/>
+      <w:pPr>
+        <w:tabs>
+          <w:tab w:val="num" w:pos="4320"/>
+        </w:tabs>
+        <w:ind w:left="4320" w:hanging="360"/>
+      </w:pPr>
+      <w:rPr>
+        <w:rFonts w:ascii="Symbol" w:hAnsi="Symbol" w:hint="default"/>
+        <w:sz w:val="20"/>
+      </w:rPr>
+    </w:lvl>
+    <w:lvl w:ilvl="6" w:tentative="1">
+      <w:start w:val="1"/>
+      <w:numFmt w:val="bullet"/>
+      <w:lvlText w:val=""/>
+      <w:lvlJc w:val="left"/>
+      <w:pPr>
+        <w:tabs>
+          <w:tab w:val="num" w:pos="5040"/>
+        </w:tabs>
+        <w:ind w:left="5040" w:hanging="360"/>
+      </w:pPr>
+      <w:rPr>
+        <w:rFonts w:ascii="Symbol" w:hAnsi="Symbol" w:hint="default"/>
+        <w:sz w:val="20"/>
+      </w:rPr>
+    </w:lvl>
+    <w:lvl w:ilvl="7" w:tentative="1">
+      <w:start w:val="1"/>
+      <w:numFmt w:val="bullet"/>
+      <w:lvlText w:val=""/>
+      <w:lvlJc w:val="left"/>
+      <w:pPr>
+        <w:tabs>
+          <w:tab w:val="num" w:pos="5760"/>
+        </w:tabs>
+        <w:ind w:left="5760" w:hanging="360"/>
+      </w:pPr>
+      <w:rPr>
+        <w:rFonts w:ascii="Symbol" w:hAnsi="Symbol" w:hint="default"/>
+        <w:sz w:val="20"/>
+      </w:rPr>
+    </w:lvl>
+    <w:lvl w:ilvl="8" w:tentative="1">
+      <w:start w:val="1"/>
+      <w:numFmt w:val="bullet"/>
+      <w:lvlText w:val=""/>
+      <w:lvlJc w:val="left"/>
+      <w:pPr>
+        <w:tabs>
+          <w:tab w:val="num" w:pos="6480"/>
+        </w:tabs>
+        <w:ind w:left="6480" w:hanging="360"/>
+      </w:pPr>
+      <w:rPr>
+        <w:rFonts w:ascii="Symbol" w:hAnsi="Symbol" w:hint="default"/>
+        <w:sz w:val="20"/>
+      </w:rPr>
+    </w:lvl>
+  </w:abstractNum>
+  <w:abstractNum w:abstractNumId="14" w15:restartNumberingAfterBreak="0">
     <w:nsid w:val="7AA03121"/>
     <w:multiLevelType w:val="multilevel"/>
     <w:tmpl w:val="1B32A010"/>
@@ -1940,28 +4099,49 @@
     </w:lvl>
   </w:abstractNum>
   <w:num w:numId="1" w16cid:durableId="106394947">
+    <w:abstractNumId w:val="14"/>
+  </w:num>
+  <w:num w:numId="2" w16cid:durableId="1001398839">
     <w:abstractNumId w:val="7"/>
   </w:num>
-  <w:num w:numId="2" w16cid:durableId="1001398839">
+  <w:num w:numId="3" w16cid:durableId="1320959137">
+    <w:abstractNumId w:val="8"/>
+  </w:num>
+  <w:num w:numId="4" w16cid:durableId="584873930">
+    <w:abstractNumId w:val="3"/>
+  </w:num>
+  <w:num w:numId="5" w16cid:durableId="1503931669">
+    <w:abstractNumId w:val="9"/>
+  </w:num>
+  <w:num w:numId="6" w16cid:durableId="1945379001">
+    <w:abstractNumId w:val="6"/>
+  </w:num>
+  <w:num w:numId="7" w16cid:durableId="597913504">
+    <w:abstractNumId w:val="1"/>
+  </w:num>
+  <w:num w:numId="8" w16cid:durableId="2003657977">
+    <w:abstractNumId w:val="5"/>
+  </w:num>
+  <w:num w:numId="9" w16cid:durableId="718825978">
+    <w:abstractNumId w:val="12"/>
+  </w:num>
+  <w:num w:numId="10" w16cid:durableId="531653644">
+    <w:abstractNumId w:val="11"/>
+  </w:num>
+  <w:num w:numId="11" w16cid:durableId="1786928464">
+    <w:abstractNumId w:val="10"/>
+  </w:num>
+  <w:num w:numId="12" w16cid:durableId="519441796">
+    <w:abstractNumId w:val="2"/>
+  </w:num>
+  <w:num w:numId="13" w16cid:durableId="502401941">
     <w:abstractNumId w:val="4"/>
   </w:num>
-  <w:num w:numId="3" w16cid:durableId="1320959137">
-    <w:abstractNumId w:val="5"/>
-  </w:num>
-  <w:num w:numId="4" w16cid:durableId="584873930">
-    <w:abstractNumId w:val="1"/>
-  </w:num>
-  <w:num w:numId="5" w16cid:durableId="1503931669">
-    <w:abstractNumId w:val="6"/>
-  </w:num>
-  <w:num w:numId="6" w16cid:durableId="1945379001">
-    <w:abstractNumId w:val="3"/>
-  </w:num>
-  <w:num w:numId="7" w16cid:durableId="597913504">
+  <w:num w:numId="14" w16cid:durableId="1991052237">
     <w:abstractNumId w:val="0"/>
   </w:num>
-  <w:num w:numId="8" w16cid:durableId="2003657977">
-    <w:abstractNumId w:val="2"/>
+  <w:num w:numId="15" w16cid:durableId="637298850">
+    <w:abstractNumId w:val="13"/>
   </w:num>
 </w:numbering>
 </file>
@@ -2880,6 +5060,41 @@
       <w:spacing w:val="5"/>
     </w:rPr>
   </w:style>
+  <w:style w:type="character" w:styleId="Hyperlink">
+    <w:name w:val="Hyperlink"/>
+    <w:basedOn w:val="DefaultParagraphFont"/>
+    <w:uiPriority w:val="99"/>
+    <w:unhideWhenUsed/>
+    <w:rsid w:val="00A30B11"/>
+    <w:rPr>
+      <w:color w:val="0563C1" w:themeColor="hyperlink"/>
+      <w:u w:val="single"/>
+    </w:rPr>
+  </w:style>
+  <w:style w:type="character" w:styleId="UnresolvedMention">
+    <w:name w:val="Unresolved Mention"/>
+    <w:basedOn w:val="DefaultParagraphFont"/>
+    <w:uiPriority w:val="99"/>
+    <w:semiHidden/>
+    <w:unhideWhenUsed/>
+    <w:rsid w:val="00A30B11"/>
+    <w:rPr>
+      <w:color w:val="605E5C"/>
+      <w:shd w:val="clear" w:color="auto" w:fill="E1DFDD"/>
+    </w:rPr>
+  </w:style>
+  <w:style w:type="character" w:styleId="FollowedHyperlink">
+    <w:name w:val="FollowedHyperlink"/>
+    <w:basedOn w:val="DefaultParagraphFont"/>
+    <w:uiPriority w:val="99"/>
+    <w:semiHidden/>
+    <w:unhideWhenUsed/>
+    <w:rsid w:val="00F15F5C"/>
+    <w:rPr>
+      <w:color w:val="954F72" w:themeColor="followedHyperlink"/>
+      <w:u w:val="single"/>
+    </w:rPr>
+  </w:style>
 </w:styles>
 </file>
 

</xml_diff>

<commit_message>
errors with fg/3p%, maybe string error?
</commit_message>
<xml_diff>
--- a/data/C960 Task 2 Molina.docx
+++ b/data/C960 Task 2 Molina.docx
@@ -147,6 +147,13 @@
           <w:szCs w:val="48"/>
         </w:rPr>
         <w:lastRenderedPageBreak/>
+        <w:t xml:space="preserve">A. </w:t>
+      </w:r>
+      <w:r>
+        <w:rPr>
+          <w:sz w:val="48"/>
+          <w:szCs w:val="48"/>
+        </w:rPr>
         <w:t>Project Proposal: Predictive Analysis for Basketball Player Performance</w:t>
       </w:r>
     </w:p>
@@ -795,6 +802,13 @@
           <w:szCs w:val="48"/>
         </w:rPr>
       </w:pPr>
+      <w:r>
+        <w:rPr>
+          <w:sz w:val="48"/>
+          <w:szCs w:val="48"/>
+        </w:rPr>
+        <w:t xml:space="preserve">B. </w:t>
+      </w:r>
       <w:r>
         <w:rPr>
           <w:sz w:val="48"/>
@@ -1923,6 +1937,542 @@
     <w:p>
       <w:r>
         <w:t>By adhering to this structured plan, Molina Software Solutions will deliver a high-quality data product that enhances SNC Inc.'s analytical capabilities and meets the needs of its customers effectively.</w:t>
+      </w:r>
+      <w:r>
+        <w:br/>
+      </w:r>
+      <w:r>
+        <w:br/>
+      </w:r>
+      <w:r>
+        <w:br/>
+      </w:r>
+      <w:r>
+        <w:rPr>
+          <w:rStyle w:val="TitleChar"/>
+          <w:sz w:val="48"/>
+          <w:szCs w:val="48"/>
+        </w:rPr>
+        <w:t>C. Design and Develop</w:t>
+      </w:r>
+      <w:r>
+        <w:br/>
+      </w:r>
+    </w:p>
+    <w:p>
+      <w:pPr>
+        <w:numPr>
+          <w:ilvl w:val="0"/>
+          <w:numId w:val="16"/>
+        </w:numPr>
+      </w:pPr>
+      <w:r>
+        <w:rPr>
+          <w:b/>
+          <w:bCs/>
+        </w:rPr>
+        <w:t>Descriptive and Nondescriptive Methods</w:t>
+      </w:r>
+      <w:r>
+        <w:t>:</w:t>
+      </w:r>
+    </w:p>
+    <w:p>
+      <w:pPr>
+        <w:numPr>
+          <w:ilvl w:val="1"/>
+          <w:numId w:val="16"/>
+        </w:numPr>
+      </w:pPr>
+      <w:r>
+        <w:rPr>
+          <w:b/>
+          <w:bCs/>
+        </w:rPr>
+        <w:t>Descriptive</w:t>
+      </w:r>
+      <w:r>
+        <w:t xml:space="preserve">: </w:t>
+      </w:r>
+      <w:r>
+        <w:t>The</w:t>
+      </w:r>
+      <w:r>
+        <w:t xml:space="preserve"> </w:t>
+      </w:r>
+      <w:r>
+        <w:t>project</w:t>
+      </w:r>
+      <w:r>
+        <w:t xml:space="preserve"> includes descriptive statistics (like mean calculations) and visualizations (histograms, scatter plots).</w:t>
+      </w:r>
+    </w:p>
+    <w:p>
+      <w:pPr>
+        <w:numPr>
+          <w:ilvl w:val="1"/>
+          <w:numId w:val="16"/>
+        </w:numPr>
+      </w:pPr>
+      <w:r>
+        <w:rPr>
+          <w:b/>
+          <w:bCs/>
+        </w:rPr>
+        <w:t>Nondescriptive</w:t>
+      </w:r>
+      <w:r>
+        <w:t xml:space="preserve">: </w:t>
+      </w:r>
+      <w:r>
+        <w:t>The project</w:t>
+      </w:r>
+      <w:r>
+        <w:t xml:space="preserve"> uses a </w:t>
+      </w:r>
+      <w:r>
+        <w:t>l</w:t>
+      </w:r>
+      <w:r>
+        <w:t xml:space="preserve">ogistic </w:t>
+      </w:r>
+      <w:r>
+        <w:t>r</w:t>
+      </w:r>
+      <w:r>
+        <w:t xml:space="preserve">egression model to predict whether a player's performance will be </w:t>
+      </w:r>
+      <w:r>
+        <w:t xml:space="preserve">above or below their estimated average </w:t>
+      </w:r>
+      <w:r>
+        <w:t>based on past performance metrics.</w:t>
+      </w:r>
+    </w:p>
+    <w:p>
+      <w:pPr>
+        <w:numPr>
+          <w:ilvl w:val="0"/>
+          <w:numId w:val="16"/>
+        </w:numPr>
+      </w:pPr>
+      <w:r>
+        <w:rPr>
+          <w:b/>
+          <w:bCs/>
+        </w:rPr>
+        <w:t>Datasets</w:t>
+      </w:r>
+      <w:r>
+        <w:t>:</w:t>
+      </w:r>
+    </w:p>
+    <w:p>
+      <w:pPr>
+        <w:numPr>
+          <w:ilvl w:val="1"/>
+          <w:numId w:val="16"/>
+        </w:numPr>
+      </w:pPr>
+      <w:r>
+        <w:t>The project</w:t>
+      </w:r>
+      <w:r>
+        <w:t xml:space="preserve"> handle</w:t>
+      </w:r>
+      <w:r>
+        <w:t>s</w:t>
+      </w:r>
+      <w:r>
+        <w:t xml:space="preserve"> datasets from CSV files concerning regular season and playoff performances</w:t>
+      </w:r>
+      <w:r>
+        <w:t xml:space="preserve">. The actual dataset used, while named regular season, is actually a combination of both reg season and playoff game stats. </w:t>
+      </w:r>
+    </w:p>
+    <w:p>
+      <w:pPr>
+        <w:numPr>
+          <w:ilvl w:val="0"/>
+          <w:numId w:val="16"/>
+        </w:numPr>
+      </w:pPr>
+      <w:r>
+        <w:rPr>
+          <w:b/>
+          <w:bCs/>
+        </w:rPr>
+        <w:t>Decision Support Functionality</w:t>
+      </w:r>
+      <w:r>
+        <w:t>:</w:t>
+      </w:r>
+    </w:p>
+    <w:p>
+      <w:pPr>
+        <w:numPr>
+          <w:ilvl w:val="1"/>
+          <w:numId w:val="16"/>
+        </w:numPr>
+      </w:pPr>
+      <w:r>
+        <w:t>The tool allows users to make decisions based on past performance data and predictions from the machine learning model.</w:t>
+      </w:r>
+    </w:p>
+    <w:p>
+      <w:pPr>
+        <w:numPr>
+          <w:ilvl w:val="0"/>
+          <w:numId w:val="16"/>
+        </w:numPr>
+      </w:pPr>
+      <w:r>
+        <w:rPr>
+          <w:b/>
+          <w:bCs/>
+        </w:rPr>
+        <w:t>Data Processing (Featurizing, Parsing, Cleaning)</w:t>
+      </w:r>
+      <w:r>
+        <w:t>:</w:t>
+      </w:r>
+    </w:p>
+    <w:p>
+      <w:pPr>
+        <w:numPr>
+          <w:ilvl w:val="1"/>
+          <w:numId w:val="16"/>
+        </w:numPr>
+      </w:pPr>
+      <w:r>
+        <w:lastRenderedPageBreak/>
+        <w:t>The</w:t>
+      </w:r>
+      <w:r>
+        <w:t xml:space="preserve"> code parses dates, handles missing values, and transforms categorical data into numerical formats. Features like minutes played</w:t>
+      </w:r>
+      <w:r>
+        <w:t xml:space="preserve"> and Win/Loss</w:t>
+      </w:r>
+      <w:r>
+        <w:t xml:space="preserve"> are extracted and converted.</w:t>
+      </w:r>
+    </w:p>
+    <w:p>
+      <w:pPr>
+        <w:numPr>
+          <w:ilvl w:val="0"/>
+          <w:numId w:val="16"/>
+        </w:numPr>
+      </w:pPr>
+      <w:r>
+        <w:rPr>
+          <w:b/>
+          <w:bCs/>
+        </w:rPr>
+        <w:t>Methods and Algorithms for Data Exploration and Preparation</w:t>
+      </w:r>
+      <w:r>
+        <w:t>:</w:t>
+      </w:r>
+    </w:p>
+    <w:p>
+      <w:pPr>
+        <w:numPr>
+          <w:ilvl w:val="1"/>
+          <w:numId w:val="16"/>
+        </w:numPr>
+      </w:pPr>
+      <w:r>
+        <w:t>The preprocessing function systematically cleans and prepares the dataset, which includes handling data types, extracting features, and creating dummy variables.</w:t>
+      </w:r>
+    </w:p>
+    <w:p>
+      <w:pPr>
+        <w:numPr>
+          <w:ilvl w:val="0"/>
+          <w:numId w:val="16"/>
+        </w:numPr>
+      </w:pPr>
+      <w:r>
+        <w:rPr>
+          <w:b/>
+          <w:bCs/>
+        </w:rPr>
+        <w:t>Data Visualization</w:t>
+      </w:r>
+      <w:r>
+        <w:t>:</w:t>
+      </w:r>
+    </w:p>
+    <w:p>
+      <w:pPr>
+        <w:numPr>
+          <w:ilvl w:val="1"/>
+          <w:numId w:val="16"/>
+        </w:numPr>
+      </w:pPr>
+      <w:r>
+        <w:t>The application</w:t>
+      </w:r>
+      <w:r>
+        <w:t xml:space="preserve"> implement</w:t>
+      </w:r>
+      <w:r>
+        <w:t>s</w:t>
+      </w:r>
+      <w:r>
+        <w:t xml:space="preserve"> histograms and scatter plots, which are fundamental for exploring distributions and relationships within the data.</w:t>
+      </w:r>
+      <w:r>
+        <w:t xml:space="preserve"> Users can view visualizations </w:t>
+      </w:r>
+      <w:r>
+        <w:t xml:space="preserve">separately </w:t>
+      </w:r>
+      <w:r>
+        <w:t>prior to preforming model training.</w:t>
+      </w:r>
+    </w:p>
+    <w:p>
+      <w:pPr>
+        <w:numPr>
+          <w:ilvl w:val="0"/>
+          <w:numId w:val="16"/>
+        </w:numPr>
+      </w:pPr>
+      <w:r>
+        <w:rPr>
+          <w:b/>
+          <w:bCs/>
+        </w:rPr>
+        <w:t>Interactive Queries</w:t>
+      </w:r>
+      <w:r>
+        <w:t>:</w:t>
+      </w:r>
+    </w:p>
+    <w:p>
+      <w:pPr>
+        <w:numPr>
+          <w:ilvl w:val="1"/>
+          <w:numId w:val="16"/>
+        </w:numPr>
+      </w:pPr>
+      <w:r>
+        <w:t>The application includes a command-line interface that allows users to interact with the model by entering commands and making selections.</w:t>
+      </w:r>
+    </w:p>
+    <w:p>
+      <w:pPr>
+        <w:numPr>
+          <w:ilvl w:val="0"/>
+          <w:numId w:val="16"/>
+        </w:numPr>
+      </w:pPr>
+      <w:r>
+        <w:rPr>
+          <w:b/>
+          <w:bCs/>
+        </w:rPr>
+        <w:t>Machine-Learning Implementation</w:t>
+      </w:r>
+      <w:r>
+        <w:t>:</w:t>
+      </w:r>
+    </w:p>
+    <w:p>
+      <w:pPr>
+        <w:numPr>
+          <w:ilvl w:val="1"/>
+          <w:numId w:val="16"/>
+        </w:numPr>
+      </w:pPr>
+      <w:r>
+        <w:t xml:space="preserve">A </w:t>
+      </w:r>
+      <w:r>
+        <w:t>l</w:t>
+      </w:r>
+      <w:r>
+        <w:t xml:space="preserve">ogistic </w:t>
+      </w:r>
+      <w:r>
+        <w:t>r</w:t>
+      </w:r>
+      <w:r>
+        <w:t>egression classifi</w:t>
+      </w:r>
+      <w:r>
+        <w:t>cation model</w:t>
+      </w:r>
+      <w:r>
+        <w:t xml:space="preserve"> is employed to predict outcomes based on the processed features.</w:t>
+      </w:r>
+      <w:r>
+        <w:t xml:space="preserve"> It does not utilize a continuous model that predicts specific scores. It instead categorizes all of the data and features are generated that allow the algorithm to make a prediction of whether or not the specified player beats his estimated average for the game.</w:t>
+      </w:r>
+      <w:r>
+        <w:t xml:space="preserve"> Specifically, it uses features specified in the code that allow the algorithm to have a better insight into the players performance. For example, the algorithm will not just have access to the points and assists, but combinations like the ratio of points to rebounds and assists. </w:t>
+      </w:r>
+    </w:p>
+    <w:p>
+      <w:pPr>
+        <w:numPr>
+          <w:ilvl w:val="0"/>
+          <w:numId w:val="16"/>
+        </w:numPr>
+      </w:pPr>
+      <w:r>
+        <w:rPr>
+          <w:b/>
+          <w:bCs/>
+        </w:rPr>
+        <w:t>Accuracy Evaluation</w:t>
+      </w:r>
+      <w:r>
+        <w:t>:</w:t>
+      </w:r>
+    </w:p>
+    <w:p>
+      <w:pPr>
+        <w:numPr>
+          <w:ilvl w:val="1"/>
+          <w:numId w:val="16"/>
+        </w:numPr>
+      </w:pPr>
+      <w:r>
+        <w:t>The program</w:t>
+      </w:r>
+      <w:r>
+        <w:t xml:space="preserve"> provide</w:t>
+      </w:r>
+      <w:r>
+        <w:t>s</w:t>
+      </w:r>
+      <w:r>
+        <w:t xml:space="preserve"> functionality to evaluate the model using accuracy scores, classification reports, and confusion matrices.</w:t>
+      </w:r>
+    </w:p>
+    <w:p>
+      <w:pPr>
+        <w:numPr>
+          <w:ilvl w:val="0"/>
+          <w:numId w:val="16"/>
+        </w:numPr>
+      </w:pPr>
+      <w:r>
+        <w:rPr>
+          <w:b/>
+          <w:bCs/>
+        </w:rPr>
+        <w:t>Security Features</w:t>
+      </w:r>
+      <w:r>
+        <w:t>:</w:t>
+      </w:r>
+    </w:p>
+    <w:p>
+      <w:pPr>
+        <w:numPr>
+          <w:ilvl w:val="1"/>
+          <w:numId w:val="16"/>
+        </w:numPr>
+      </w:pPr>
+      <w:r>
+        <w:t xml:space="preserve">The only real security feature is </w:t>
+      </w:r>
+      <w:r>
+        <w:t xml:space="preserve">input validation is </w:t>
+      </w:r>
+      <w:r>
+        <w:t>performed</w:t>
+      </w:r>
+      <w:r>
+        <w:t xml:space="preserve"> at the preprocessing </w:t>
+      </w:r>
+      <w:r>
+        <w:t>stage to ensure data cohesiveness and program functionality. Otherwise, no further security precautions are needed at this moment as the code is both 1) stored and executed locally and 2) no PII is present in the dataset.</w:t>
+      </w:r>
+    </w:p>
+    <w:p>
+      <w:pPr>
+        <w:numPr>
+          <w:ilvl w:val="0"/>
+          <w:numId w:val="16"/>
+        </w:numPr>
+      </w:pPr>
+      <w:r>
+        <w:rPr>
+          <w:b/>
+          <w:bCs/>
+        </w:rPr>
+        <w:t>Monitoring and Maintenance Tools</w:t>
+      </w:r>
+      <w:r>
+        <w:t>:</w:t>
+      </w:r>
+    </w:p>
+    <w:p>
+      <w:pPr>
+        <w:numPr>
+          <w:ilvl w:val="1"/>
+          <w:numId w:val="16"/>
+        </w:numPr>
+      </w:pPr>
+      <w:r>
+        <w:t>The script features debugging tools that offer detailed insights into the most demanding sections of the program and generate logs. Additionally, there is a settings menu that allows for further customization of the program.</w:t>
+      </w:r>
+    </w:p>
+    <w:p>
+      <w:pPr>
+        <w:numPr>
+          <w:ilvl w:val="0"/>
+          <w:numId w:val="16"/>
+        </w:numPr>
+      </w:pPr>
+      <w:r>
+        <w:rPr>
+          <w:b/>
+          <w:bCs/>
+        </w:rPr>
+        <w:t>User-Friendly, Functional Dashboard</w:t>
+      </w:r>
+      <w:r>
+        <w:t>:</w:t>
+      </w:r>
+    </w:p>
+    <w:p>
+      <w:pPr>
+        <w:numPr>
+          <w:ilvl w:val="1"/>
+          <w:numId w:val="16"/>
+        </w:numPr>
+      </w:pPr>
+      <w:r>
+        <w:lastRenderedPageBreak/>
+        <w:t>The command-line interface provides a direct</w:t>
+      </w:r>
+      <w:r>
+        <w:t xml:space="preserve"> </w:t>
+      </w:r>
+      <w:r>
+        <w:t>way for users to interact with the system</w:t>
+      </w:r>
+      <w:r>
+        <w:t>.</w:t>
+      </w:r>
+      <w:r>
+        <w:t xml:space="preserve"> In addition, several interactive menus are provided for the user to interact with the program in depth.</w:t>
+      </w:r>
+    </w:p>
+    <w:p/>
+    <w:p/>
+    <w:p/>
+    <w:p/>
+    <w:p>
+      <w:r>
+        <w:br/>
       </w:r>
     </w:p>
     <w:p>
@@ -2837,6 +3387,123 @@
     </w:lvl>
   </w:abstractNum>
   <w:abstractNum w:abstractNumId="6" w15:restartNumberingAfterBreak="0">
+    <w:nsid w:val="3FBA01E1"/>
+    <w:multiLevelType w:val="multilevel"/>
+    <w:tmpl w:val="79AC31D2"/>
+    <w:lvl w:ilvl="0">
+      <w:start w:val="1"/>
+      <w:numFmt w:val="decimal"/>
+      <w:lvlText w:val="%1."/>
+      <w:lvlJc w:val="left"/>
+      <w:pPr>
+        <w:tabs>
+          <w:tab w:val="num" w:pos="720"/>
+        </w:tabs>
+        <w:ind w:left="720" w:hanging="360"/>
+      </w:pPr>
+    </w:lvl>
+    <w:lvl w:ilvl="1">
+      <w:start w:val="1"/>
+      <w:numFmt w:val="bullet"/>
+      <w:lvlText w:val=""/>
+      <w:lvlJc w:val="left"/>
+      <w:pPr>
+        <w:tabs>
+          <w:tab w:val="num" w:pos="1440"/>
+        </w:tabs>
+        <w:ind w:left="1440" w:hanging="360"/>
+      </w:pPr>
+      <w:rPr>
+        <w:rFonts w:ascii="Symbol" w:hAnsi="Symbol" w:hint="default"/>
+        <w:sz w:val="20"/>
+      </w:rPr>
+    </w:lvl>
+    <w:lvl w:ilvl="2" w:tentative="1">
+      <w:start w:val="1"/>
+      <w:numFmt w:val="decimal"/>
+      <w:lvlText w:val="%3."/>
+      <w:lvlJc w:val="left"/>
+      <w:pPr>
+        <w:tabs>
+          <w:tab w:val="num" w:pos="2160"/>
+        </w:tabs>
+        <w:ind w:left="2160" w:hanging="360"/>
+      </w:pPr>
+    </w:lvl>
+    <w:lvl w:ilvl="3" w:tentative="1">
+      <w:start w:val="1"/>
+      <w:numFmt w:val="decimal"/>
+      <w:lvlText w:val="%4."/>
+      <w:lvlJc w:val="left"/>
+      <w:pPr>
+        <w:tabs>
+          <w:tab w:val="num" w:pos="2880"/>
+        </w:tabs>
+        <w:ind w:left="2880" w:hanging="360"/>
+      </w:pPr>
+    </w:lvl>
+    <w:lvl w:ilvl="4" w:tentative="1">
+      <w:start w:val="1"/>
+      <w:numFmt w:val="decimal"/>
+      <w:lvlText w:val="%5."/>
+      <w:lvlJc w:val="left"/>
+      <w:pPr>
+        <w:tabs>
+          <w:tab w:val="num" w:pos="3600"/>
+        </w:tabs>
+        <w:ind w:left="3600" w:hanging="360"/>
+      </w:pPr>
+    </w:lvl>
+    <w:lvl w:ilvl="5" w:tentative="1">
+      <w:start w:val="1"/>
+      <w:numFmt w:val="decimal"/>
+      <w:lvlText w:val="%6."/>
+      <w:lvlJc w:val="left"/>
+      <w:pPr>
+        <w:tabs>
+          <w:tab w:val="num" w:pos="4320"/>
+        </w:tabs>
+        <w:ind w:left="4320" w:hanging="360"/>
+      </w:pPr>
+    </w:lvl>
+    <w:lvl w:ilvl="6" w:tentative="1">
+      <w:start w:val="1"/>
+      <w:numFmt w:val="decimal"/>
+      <w:lvlText w:val="%7."/>
+      <w:lvlJc w:val="left"/>
+      <w:pPr>
+        <w:tabs>
+          <w:tab w:val="num" w:pos="5040"/>
+        </w:tabs>
+        <w:ind w:left="5040" w:hanging="360"/>
+      </w:pPr>
+    </w:lvl>
+    <w:lvl w:ilvl="7" w:tentative="1">
+      <w:start w:val="1"/>
+      <w:numFmt w:val="decimal"/>
+      <w:lvlText w:val="%8."/>
+      <w:lvlJc w:val="left"/>
+      <w:pPr>
+        <w:tabs>
+          <w:tab w:val="num" w:pos="5760"/>
+        </w:tabs>
+        <w:ind w:left="5760" w:hanging="360"/>
+      </w:pPr>
+    </w:lvl>
+    <w:lvl w:ilvl="8" w:tentative="1">
+      <w:start w:val="1"/>
+      <w:numFmt w:val="decimal"/>
+      <w:lvlText w:val="%9."/>
+      <w:lvlJc w:val="left"/>
+      <w:pPr>
+        <w:tabs>
+          <w:tab w:val="num" w:pos="6480"/>
+        </w:tabs>
+        <w:ind w:left="6480" w:hanging="360"/>
+      </w:pPr>
+    </w:lvl>
+  </w:abstractNum>
+  <w:abstractNum w:abstractNumId="7" w15:restartNumberingAfterBreak="0">
     <w:nsid w:val="46F85BEA"/>
     <w:multiLevelType w:val="multilevel"/>
     <w:tmpl w:val="C00E6E0A"/>
@@ -2985,7 +3652,7 @@
       </w:rPr>
     </w:lvl>
   </w:abstractNum>
-  <w:abstractNum w:abstractNumId="7" w15:restartNumberingAfterBreak="0">
+  <w:abstractNum w:abstractNumId="8" w15:restartNumberingAfterBreak="0">
     <w:nsid w:val="4B746B49"/>
     <w:multiLevelType w:val="multilevel"/>
     <w:tmpl w:val="35182B0A"/>
@@ -3134,7 +3801,7 @@
       </w:rPr>
     </w:lvl>
   </w:abstractNum>
-  <w:abstractNum w:abstractNumId="8" w15:restartNumberingAfterBreak="0">
+  <w:abstractNum w:abstractNumId="9" w15:restartNumberingAfterBreak="0">
     <w:nsid w:val="4BC46A18"/>
     <w:multiLevelType w:val="multilevel"/>
     <w:tmpl w:val="F4B465D8"/>
@@ -3283,7 +3950,7 @@
       </w:rPr>
     </w:lvl>
   </w:abstractNum>
-  <w:abstractNum w:abstractNumId="9" w15:restartNumberingAfterBreak="0">
+  <w:abstractNum w:abstractNumId="10" w15:restartNumberingAfterBreak="0">
     <w:nsid w:val="4F133F40"/>
     <w:multiLevelType w:val="multilevel"/>
     <w:tmpl w:val="598A8EDA"/>
@@ -3396,7 +4063,7 @@
       </w:pPr>
     </w:lvl>
   </w:abstractNum>
-  <w:abstractNum w:abstractNumId="10" w15:restartNumberingAfterBreak="0">
+  <w:abstractNum w:abstractNumId="11" w15:restartNumberingAfterBreak="0">
     <w:nsid w:val="5C613220"/>
     <w:multiLevelType w:val="multilevel"/>
     <w:tmpl w:val="69766D42"/>
@@ -3509,7 +4176,7 @@
       </w:pPr>
     </w:lvl>
   </w:abstractNum>
-  <w:abstractNum w:abstractNumId="11" w15:restartNumberingAfterBreak="0">
+  <w:abstractNum w:abstractNumId="12" w15:restartNumberingAfterBreak="0">
     <w:nsid w:val="65AE0F4C"/>
     <w:multiLevelType w:val="multilevel"/>
     <w:tmpl w:val="1624C1DA"/>
@@ -3622,7 +4289,7 @@
       </w:pPr>
     </w:lvl>
   </w:abstractNum>
-  <w:abstractNum w:abstractNumId="12" w15:restartNumberingAfterBreak="0">
+  <w:abstractNum w:abstractNumId="13" w15:restartNumberingAfterBreak="0">
     <w:nsid w:val="721906FE"/>
     <w:multiLevelType w:val="multilevel"/>
     <w:tmpl w:val="01EC0954"/>
@@ -3771,7 +4438,7 @@
       </w:rPr>
     </w:lvl>
   </w:abstractNum>
-  <w:abstractNum w:abstractNumId="13" w15:restartNumberingAfterBreak="0">
+  <w:abstractNum w:abstractNumId="14" w15:restartNumberingAfterBreak="0">
     <w:nsid w:val="79463EDA"/>
     <w:multiLevelType w:val="multilevel"/>
     <w:tmpl w:val="D368D732"/>
@@ -3920,7 +4587,7 @@
       </w:rPr>
     </w:lvl>
   </w:abstractNum>
-  <w:abstractNum w:abstractNumId="14" w15:restartNumberingAfterBreak="0">
+  <w:abstractNum w:abstractNumId="15" w15:restartNumberingAfterBreak="0">
     <w:nsid w:val="7AA03121"/>
     <w:multiLevelType w:val="multilevel"/>
     <w:tmpl w:val="1B32A010"/>
@@ -4070,22 +4737,22 @@
     </w:lvl>
   </w:abstractNum>
   <w:num w:numId="1" w16cid:durableId="106394947">
-    <w:abstractNumId w:val="14"/>
+    <w:abstractNumId w:val="15"/>
   </w:num>
   <w:num w:numId="2" w16cid:durableId="1001398839">
-    <w:abstractNumId w:val="7"/>
+    <w:abstractNumId w:val="8"/>
   </w:num>
   <w:num w:numId="3" w16cid:durableId="1320959137">
-    <w:abstractNumId w:val="8"/>
+    <w:abstractNumId w:val="9"/>
   </w:num>
   <w:num w:numId="4" w16cid:durableId="584873930">
     <w:abstractNumId w:val="3"/>
   </w:num>
   <w:num w:numId="5" w16cid:durableId="1503931669">
-    <w:abstractNumId w:val="9"/>
+    <w:abstractNumId w:val="10"/>
   </w:num>
   <w:num w:numId="6" w16cid:durableId="1945379001">
-    <w:abstractNumId w:val="6"/>
+    <w:abstractNumId w:val="7"/>
   </w:num>
   <w:num w:numId="7" w16cid:durableId="597913504">
     <w:abstractNumId w:val="1"/>
@@ -4094,13 +4761,13 @@
     <w:abstractNumId w:val="5"/>
   </w:num>
   <w:num w:numId="9" w16cid:durableId="718825978">
+    <w:abstractNumId w:val="13"/>
+  </w:num>
+  <w:num w:numId="10" w16cid:durableId="531653644">
     <w:abstractNumId w:val="12"/>
   </w:num>
-  <w:num w:numId="10" w16cid:durableId="531653644">
+  <w:num w:numId="11" w16cid:durableId="1786928464">
     <w:abstractNumId w:val="11"/>
-  </w:num>
-  <w:num w:numId="11" w16cid:durableId="1786928464">
-    <w:abstractNumId w:val="10"/>
   </w:num>
   <w:num w:numId="12" w16cid:durableId="519441796">
     <w:abstractNumId w:val="2"/>
@@ -4112,7 +4779,10 @@
     <w:abstractNumId w:val="0"/>
   </w:num>
   <w:num w:numId="15" w16cid:durableId="637298850">
-    <w:abstractNumId w:val="13"/>
+    <w:abstractNumId w:val="14"/>
+  </w:num>
+  <w:num w:numId="16" w16cid:durableId="1336569491">
+    <w:abstractNumId w:val="6"/>
   </w:num>
 </w:numbering>
 </file>
@@ -4718,7 +5388,6 @@
   <w:style w:type="character" w:default="1" w:styleId="DefaultParagraphFont">
     <w:name w:val="Default Paragraph Font"/>
     <w:uiPriority w:val="1"/>
-    <w:semiHidden/>
     <w:unhideWhenUsed/>
   </w:style>
   <w:style w:type="table" w:default="1" w:styleId="TableNormal">

</xml_diff>

<commit_message>
FIXED al horford lets goooo
</commit_message>
<xml_diff>
--- a/data/C960 Task 2 Molina.docx
+++ b/data/C960 Task 2 Molina.docx
@@ -12271,9 +12271,9 @@
         <w:t xml:space="preserve">, he scored </w:t>
       </w:r>
       <w:proofErr w:type="gramStart"/>
-      <w:ins w:id="51" w:author="Abraham Molina" w:date="2024-06-10T10:22:00Z" w16du:dateUtc="2024-06-10T15:22:00Z">
+      <w:ins w:id="51" w:author="Abraham Molina" w:date="2024-06-10T10:23:00Z" w16du:dateUtc="2024-06-10T15:23:00Z">
         <w:r>
-          <w:t>10</w:t>
+          <w:t>5</w:t>
         </w:r>
       </w:ins>
       <w:proofErr w:type="gramEnd"/>
@@ -12811,7 +12811,7 @@
             </mc:Choice>
             <mc:Fallback>
               <w:pict>
-                <v:shapetype w14:anchorId="707FD189" id="_x0000_t75" coordsize="21600,21600" o:spt="75" o:preferrelative="t" path="m@4@5l@4@11@9@11@9@5xe" filled="f" stroked="f">
+                <v:shapetype w14:anchorId="37CE0F2B" id="_x0000_t75" coordsize="21600,21600" o:spt="75" o:preferrelative="t" path="m@4@5l@4@11@9@11@9@5xe" filled="f" stroked="f">
                   <v:stroke joinstyle="miter"/>
                   <v:formulas>
                     <v:f eqn="if lineDrawn pixelLineWidth 0"/>
@@ -12875,7 +12875,7 @@
             </mc:Choice>
             <mc:Fallback>
               <w:pict>
-                <v:shape w14:anchorId="3AF596F4" id="Ink 31" o:spid="_x0000_s1026" type="#_x0000_t75" style="position:absolute;margin-left:286.2pt;margin-top:148.4pt;width:23.15pt;height:13.1pt;z-index:251676672;visibility:visible;mso-wrap-style:square;mso-wrap-distance-left:9pt;mso-wrap-distance-top:0;mso-wrap-distance-right:9pt;mso-wrap-distance-bottom:0;mso-position-horizontal:absolute;mso-position-horizontal-relative:text;mso-position-vertical:absolute;mso-position-vertical-relative:text" o:gfxdata="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">
+                <v:shape w14:anchorId="60677F60" id="Ink 31" o:spid="_x0000_s1026" type="#_x0000_t75" style="position:absolute;margin-left:286.2pt;margin-top:148.4pt;width:23.15pt;height:13.1pt;z-index:251676672;visibility:visible;mso-wrap-style:square;mso-wrap-distance-left:9pt;mso-wrap-distance-top:0;mso-wrap-distance-right:9pt;mso-wrap-distance-bottom:0;mso-position-horizontal:absolute;mso-position-horizontal-relative:text;mso-position-vertical:absolute;mso-position-vertical-relative:text" o:gfxdata="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">
                   <v:imagedata r:id="rId10" o:title=""/>
                 </v:shape>
               </w:pict>
@@ -12920,7 +12920,7 @@
             </mc:Choice>
             <mc:Fallback>
               <w:pict>
-                <v:shape w14:anchorId="135457BF" id="Ink 28" o:spid="_x0000_s1026" type="#_x0000_t75" style="position:absolute;margin-left:330.65pt;margin-top:97.65pt;width:16.85pt;height:13.7pt;z-index:251673600;visibility:visible;mso-wrap-style:square;mso-wrap-distance-left:9pt;mso-wrap-distance-top:0;mso-wrap-distance-right:9pt;mso-wrap-distance-bottom:0;mso-position-horizontal:absolute;mso-position-horizontal-relative:text;mso-position-vertical:absolute;mso-position-vertical-relative:text" o:gfxdata="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">
+                <v:shape w14:anchorId="2A51DA1F" id="Ink 28" o:spid="_x0000_s1026" type="#_x0000_t75" style="position:absolute;margin-left:330.65pt;margin-top:97.65pt;width:16.85pt;height:13.7pt;z-index:251673600;visibility:visible;mso-wrap-style:square;mso-wrap-distance-left:9pt;mso-wrap-distance-top:0;mso-wrap-distance-right:9pt;mso-wrap-distance-bottom:0;mso-position-horizontal:absolute;mso-position-horizontal-relative:text;mso-position-vertical:absolute;mso-position-vertical-relative:text" o:gfxdata="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">
                   <v:imagedata r:id="rId12" o:title=""/>
                 </v:shape>
               </w:pict>
@@ -12965,7 +12965,7 @@
             </mc:Choice>
             <mc:Fallback>
               <w:pict>
-                <v:shape w14:anchorId="0C185D11" id="Ink 24" o:spid="_x0000_s1026" type="#_x0000_t75" style="position:absolute;margin-left:308.1pt;margin-top:97.05pt;width:20.9pt;height:11.7pt;z-index:251669504;visibility:visible;mso-wrap-style:square;mso-wrap-distance-left:9pt;mso-wrap-distance-top:0;mso-wrap-distance-right:9pt;mso-wrap-distance-bottom:0;mso-position-horizontal:absolute;mso-position-horizontal-relative:text;mso-position-vertical:absolute;mso-position-vertical-relative:text" o:gfxdata="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">
+                <v:shape w14:anchorId="24A50ACB" id="Ink 24" o:spid="_x0000_s1026" type="#_x0000_t75" style="position:absolute;margin-left:308.1pt;margin-top:97.05pt;width:20.9pt;height:11.7pt;z-index:251669504;visibility:visible;mso-wrap-style:square;mso-wrap-distance-left:9pt;mso-wrap-distance-top:0;mso-wrap-distance-right:9pt;mso-wrap-distance-bottom:0;mso-position-horizontal:absolute;mso-position-horizontal-relative:text;mso-position-vertical:absolute;mso-position-vertical-relative:text" o:gfxdata="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">
                   <v:imagedata r:id="rId14" o:title=""/>
                 </v:shape>
               </w:pict>
@@ -13012,7 +13012,7 @@
             </mc:Choice>
             <mc:Fallback>
               <w:pict>
-                <v:shape w14:anchorId="6BC2678C" id="Ink 15" o:spid="_x0000_s1026" type="#_x0000_t75" style="position:absolute;margin-left:172.7pt;margin-top:32.55pt;width:113.9pt;height:112pt;z-index:251665408;visibility:visible;mso-wrap-style:square;mso-wrap-distance-left:9pt;mso-wrap-distance-top:0;mso-wrap-distance-right:9pt;mso-wrap-distance-bottom:0;mso-position-horizontal:absolute;mso-position-horizontal-relative:text;mso-position-vertical:absolute;mso-position-vertical-relative:text" o:gfxdata="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">
+                <v:shape w14:anchorId="5FBAD2C2" id="Ink 15" o:spid="_x0000_s1026" type="#_x0000_t75" style="position:absolute;margin-left:172.7pt;margin-top:32.55pt;width:113.9pt;height:112pt;z-index:251665408;visibility:visible;mso-wrap-style:square;mso-wrap-distance-left:9pt;mso-wrap-distance-top:0;mso-wrap-distance-right:9pt;mso-wrap-distance-bottom:0;mso-position-horizontal:absolute;mso-position-horizontal-relative:text;mso-position-vertical:absolute;mso-position-vertical-relative:text" o:gfxdata="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">
                   <v:imagedata r:id="rId16" o:title=""/>
                 </v:shape>
               </w:pict>
@@ -13057,7 +13057,7 @@
             </mc:Choice>
             <mc:Fallback>
               <w:pict>
-                <v:shape w14:anchorId="38BEDD35" id="Ink 10" o:spid="_x0000_s1026" type="#_x0000_t75" style="position:absolute;margin-left:279.35pt;margin-top:139.05pt;width:11pt;height:7.75pt;z-index:251661312;visibility:visible;mso-wrap-style:square;mso-wrap-distance-left:9pt;mso-wrap-distance-top:0;mso-wrap-distance-right:9pt;mso-wrap-distance-bottom:0;mso-position-horizontal:absolute;mso-position-horizontal-relative:text;mso-position-vertical:absolute;mso-position-vertical-relative:text" o:gfxdata="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">
+                <v:shape w14:anchorId="433D0CB0" id="Ink 10" o:spid="_x0000_s1026" type="#_x0000_t75" style="position:absolute;margin-left:279.35pt;margin-top:139.05pt;width:11pt;height:7.75pt;z-index:251661312;visibility:visible;mso-wrap-style:square;mso-wrap-distance-left:9pt;mso-wrap-distance-top:0;mso-wrap-distance-right:9pt;mso-wrap-distance-bottom:0;mso-position-horizontal:absolute;mso-position-horizontal-relative:text;mso-position-vertical:absolute;mso-position-vertical-relative:text" o:gfxdata="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">
                   <v:imagedata r:id="rId18" o:title=""/>
                 </v:shape>
               </w:pict>
@@ -13212,7 +13212,7 @@
             </mc:Choice>
             <mc:Fallback>
               <w:pict>
-                <v:shape w14:anchorId="78522A60" id="Ink 53" o:spid="_x0000_s1026" type="#_x0000_t75" style="position:absolute;margin-left:96.5pt;margin-top:108.65pt;width:289.2pt;height:53.25pt;z-index:251680768;visibility:visible;mso-wrap-style:square;mso-wrap-distance-left:9pt;mso-wrap-distance-top:0;mso-wrap-distance-right:9pt;mso-wrap-distance-bottom:0;mso-position-horizontal:absolute;mso-position-horizontal-relative:text;mso-position-vertical:absolute;mso-position-vertical-relative:text" o:gfxdata="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">
+                <v:shape w14:anchorId="250DE5B3" id="Ink 53" o:spid="_x0000_s1026" type="#_x0000_t75" style="position:absolute;margin-left:96.5pt;margin-top:108.65pt;width:289.2pt;height:53.25pt;z-index:251680768;visibility:visible;mso-wrap-style:square;mso-wrap-distance-left:9pt;mso-wrap-distance-top:0;mso-wrap-distance-right:9pt;mso-wrap-distance-bottom:0;mso-position-horizontal:absolute;mso-position-horizontal-relative:text;mso-position-vertical:absolute;mso-position-vertical-relative:text" o:gfxdata="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">
                   <v:imagedata r:id="rId21" o:title=""/>
                 </v:shape>
               </w:pict>
@@ -14369,9 +14369,9 @@
       </w:pPr>
     </w:p>
     <w:p>
-      <w:ins w:id="182" w:author="Abraham Molina" w:date="2024-06-10T10:22:00Z" w16du:dateUtc="2024-06-10T15:22:00Z">
+      <w:ins w:id="182" w:author="Abraham Molina" w:date="2024-06-10T10:52:00Z" w16du:dateUtc="2024-06-10T15:52:00Z">
         <w:r>
-          <w:t>-6.5, 1, 1, 4, avg, avg, avg, avg, 5.5, 1.5, 0.5, 0.5, avg, avg, avg, avg, 6.5</w:t>
+          <w:t>-7.0, 1, 1, 4, avg, avg, avg, avg, 6.5, 1.5, 0.5, 0.5, avg, avg, avg, avg, 8.5</w:t>
         </w:r>
       </w:ins>
     </w:p>

</xml_diff>